<commit_message>
committing random changes :(
</commit_message>
<xml_diff>
--- a/summary/complete/D-interviewing-common-behavioral.docx
+++ b/summary/complete/D-interviewing-common-behavioral.docx
@@ -1,6 +1,6 @@
 
 <file path=word/document.xml><?xml version="1.0" encoding="utf-8"?>
-<w:document xmlns:wpc="http://schemas.microsoft.com/office/word/2010/wordprocessingCanvas" xmlns:cx="http://schemas.microsoft.com/office/drawing/2014/chartex" xmlns:cx1="http://schemas.microsoft.com/office/drawing/2015/9/8/chartex" xmlns:cx2="http://schemas.microsoft.com/office/drawing/2015/10/21/chartex" xmlns:cx3="http://schemas.microsoft.com/office/drawing/2016/5/9/chartex" xmlns:cx4="http://schemas.microsoft.com/office/drawing/2016/5/10/chartex" xmlns:cx5="http://schemas.microsoft.com/office/drawing/2016/5/11/chartex" xmlns:cx6="http://schemas.microsoft.com/office/drawing/2016/5/12/chartex" xmlns:cx7="http://schemas.microsoft.com/office/drawing/2016/5/13/chartex" xmlns:cx8="http://schemas.microsoft.com/office/drawing/2016/5/14/chartex" xmlns:mc="http://schemas.openxmlformats.org/markup-compatibility/2006" xmlns:aink="http://schemas.microsoft.com/office/drawing/2016/ink" xmlns:am3d="http://schemas.microsoft.com/office/drawing/2017/model3d" xmlns:o="urn:schemas-microsoft-com:office:office" xmlns:r="http://schemas.openxmlformats.org/officeDocument/2006/relationships" xmlns:m="http://schemas.openxmlformats.org/officeDocument/2006/math" xmlns:v="urn:schemas-microsoft-com:vml" xmlns:wp14="http://schemas.microsoft.com/office/word/2010/wordprocessingDrawing" xmlns:wp="http://schemas.openxmlformats.org/drawingml/2006/wordprocessingDrawing" xmlns:w10="urn:schemas-microsoft-com:office:word" xmlns:w="http://schemas.openxmlformats.org/wordprocessingml/2006/main" xmlns:w14="http://schemas.microsoft.com/office/word/2010/wordml" xmlns:w15="http://schemas.microsoft.com/office/word/2012/wordml" xmlns:w16cex="http://schemas.microsoft.com/office/word/2018/wordml/cex" xmlns:w16cid="http://schemas.microsoft.com/office/word/2016/wordml/cid" xmlns:w16="http://schemas.microsoft.com/office/word/2018/wordml" xmlns:w16se="http://schemas.microsoft.com/office/word/2015/wordml/symex" xmlns:wpg="http://schemas.microsoft.com/office/word/2010/wordprocessingGroup" xmlns:wpi="http://schemas.microsoft.com/office/word/2010/wordprocessingInk" xmlns:wne="http://schemas.microsoft.com/office/word/2006/wordml" xmlns:wps="http://schemas.microsoft.com/office/word/2010/wordprocessingShape" mc:Ignorable="w14 w15 w16se w16cid w16 w16cex wp14">
+<w:document xmlns:wpc="http://schemas.microsoft.com/office/word/2010/wordprocessingCanvas" xmlns:cx="http://schemas.microsoft.com/office/drawing/2014/chartex" xmlns:cx1="http://schemas.microsoft.com/office/drawing/2015/9/8/chartex" xmlns:cx2="http://schemas.microsoft.com/office/drawing/2015/10/21/chartex" xmlns:cx3="http://schemas.microsoft.com/office/drawing/2016/5/9/chartex" xmlns:cx4="http://schemas.microsoft.com/office/drawing/2016/5/10/chartex" xmlns:cx5="http://schemas.microsoft.com/office/drawing/2016/5/11/chartex" xmlns:cx6="http://schemas.microsoft.com/office/drawing/2016/5/12/chartex" xmlns:cx7="http://schemas.microsoft.com/office/drawing/2016/5/13/chartex" xmlns:cx8="http://schemas.microsoft.com/office/drawing/2016/5/14/chartex" xmlns:mc="http://schemas.openxmlformats.org/markup-compatibility/2006" xmlns:aink="http://schemas.microsoft.com/office/drawing/2016/ink" xmlns:am3d="http://schemas.microsoft.com/office/drawing/2017/model3d" xmlns:o="urn:schemas-microsoft-com:office:office" xmlns:r="http://schemas.openxmlformats.org/officeDocument/2006/relationships" xmlns:m="http://schemas.openxmlformats.org/officeDocument/2006/math" xmlns:v="urn:schemas-microsoft-com:vml" xmlns:wp14="http://schemas.microsoft.com/office/word/2010/wordprocessingDrawing" xmlns:wp="http://schemas.openxmlformats.org/drawingml/2006/wordprocessingDrawing" xmlns:w10="urn:schemas-microsoft-com:office:word" xmlns:w="http://schemas.openxmlformats.org/wordprocessingml/2006/main" xmlns:w14="http://schemas.microsoft.com/office/word/2010/wordml" xmlns:w15="http://schemas.microsoft.com/office/word/2012/wordml" xmlns:w16cid="http://schemas.microsoft.com/office/word/2016/wordml/cid" xmlns:w16se="http://schemas.microsoft.com/office/word/2015/wordml/symex" xmlns:wpg="http://schemas.microsoft.com/office/word/2010/wordprocessingGroup" xmlns:wpi="http://schemas.microsoft.com/office/word/2010/wordprocessingInk" xmlns:wne="http://schemas.microsoft.com/office/word/2006/wordml" xmlns:wps="http://schemas.microsoft.com/office/word/2010/wordprocessingShape" mc:Ignorable="w14 w15 w16se w16cid wp14">
   <w:body>
     <w:p>
       <w:pPr>
@@ -21,6 +21,68 @@
           <w:rStyle w:val="normaltextrun"/>
         </w:rPr>
       </w:pPr>
+      <w:r>
+        <w:rPr>
+          <w:rStyle w:val="normaltextrun"/>
+        </w:rPr>
+        <w:t>Take out lambda-learned skills in first question</w:t>
+      </w:r>
+    </w:p>
+    <w:p>
+      <w:pPr>
+        <w:ind w:left="1440"/>
+        <w:rPr>
+          <w:rStyle w:val="normaltextrun"/>
+        </w:rPr>
+      </w:pPr>
+      <w:r>
+        <w:rPr>
+          <w:rStyle w:val="normaltextrun"/>
+        </w:rPr>
+        <w:t>Collaboration - goal and spe</w:t>
+      </w:r>
+    </w:p>
+    <w:p>
+      <w:pPr>
+        <w:ind w:left="1440"/>
+        <w:rPr>
+          <w:rStyle w:val="normaltextrun"/>
+        </w:rPr>
+      </w:pPr>
+      <w:r>
+        <w:rPr>
+          <w:rStyle w:val="normaltextrun"/>
+        </w:rPr>
+        <w:t>Don't disparage lawyers</w:t>
+      </w:r>
+    </w:p>
+    <w:p>
+      <w:pPr>
+        <w:ind w:left="1440"/>
+        <w:rPr>
+          <w:rStyle w:val="normaltextrun"/>
+        </w:rPr>
+      </w:pPr>
+      <w:r>
+        <w:rPr>
+          <w:rStyle w:val="normaltextrun"/>
+        </w:rPr>
+        <w:t>Make sure you're networking</w:t>
+      </w:r>
+    </w:p>
+    <w:p>
+      <w:pPr>
+        <w:ind w:left="1440"/>
+        <w:rPr>
+          <w:rStyle w:val="normaltextrun"/>
+        </w:rPr>
+      </w:pPr>
+      <w:r>
+        <w:rPr>
+          <w:rStyle w:val="normaltextrun"/>
+        </w:rPr>
+        <w:t>Need to stand apart</w:t>
+      </w:r>
     </w:p>
     <w:p>
       <w:pPr>
@@ -54,726 +116,6 @@
     </w:p>
     <w:bookmarkEnd w:id="2"/>
     <w:bookmarkEnd w:id="3"/>
-    <w:p>
-      <w:pPr>
-        <w:tabs>
-          <w:tab w:val="left" w:pos="2843"/>
-        </w:tabs>
-        <w:ind w:left="1440"/>
-        <w:rPr>
-          <w:rStyle w:val="normaltextrun"/>
-        </w:rPr>
-      </w:pPr>
-    </w:p>
-    <w:p>
-      <w:pPr>
-        <w:pStyle w:val="Heading1"/>
-      </w:pPr>
-      <w:r>
-        <w:rPr>
-          <w:rStyle w:val="normaltextrun"/>
-        </w:rPr>
-        <w:t>Tell me a little bit about yourself</w:t>
-      </w:r>
-      <w:r>
-        <w:rPr>
-          <w:rStyle w:val="normaltextrun"/>
-        </w:rPr>
-        <w:t>.</w:t>
-      </w:r>
-    </w:p>
-    <w:p>
-      <w:pPr>
-        <w:pStyle w:val="paragraph"/>
-        <w:rPr>
-          <w:rStyle w:val="normaltextrun"/>
-        </w:rPr>
-      </w:pPr>
-      <w:bookmarkStart w:id="4" w:name="OLE_LINK19"/>
-      <w:r>
-        <w:rPr>
-          <w:rStyle w:val="normaltextrun"/>
-        </w:rPr>
-        <w:t xml:space="preserve">My name is Erica Ingram, and I recently attended Lambda School, where I completed the full-stack web development track in approximately August 2020.  I learned an incredible number of skills like JavaScript, HTML, CSS, Node, Express, React, Redux, Python, Express, Git, SQL, Bootstrap, NPM/Yarn, and Jest among other things.  I worked with cross-functional international teams during build weeks to develop software projects.  </w:t>
-      </w:r>
-    </w:p>
-    <w:p>
-      <w:pPr>
-        <w:pStyle w:val="paragraph"/>
-      </w:pPr>
-      <w:r>
-        <w:rPr>
-          <w:rStyle w:val="normaltextrun"/>
-        </w:rPr>
-        <w:t xml:space="preserve">On the side during my time there, I learned Bootstrap, GraphQL, Cypress, Tailwind CSS, Typescript, more advanced VB, animation in both CSS and React, Java, </w:t>
-      </w:r>
-      <w:r>
-        <w:rPr>
-          <w:rStyle w:val="normaltextrun"/>
-        </w:rPr>
-        <w:t xml:space="preserve">and </w:t>
-      </w:r>
-      <w:r>
-        <w:rPr>
-          <w:rStyle w:val="normaltextrun"/>
-        </w:rPr>
-        <w:t xml:space="preserve">Azure.  </w:t>
-      </w:r>
-      <w:r>
-        <w:rPr>
-          <w:rStyle w:val="normaltextrun"/>
-        </w:rPr>
-        <w:t xml:space="preserve">I learned how to make a Cortana bot.  </w:t>
-      </w:r>
-      <w:r>
-        <w:rPr>
-          <w:rStyle w:val="normaltextrun"/>
-        </w:rPr>
-        <w:t>For eight weeks after the core curriculum, I did what I would call an apprenticeship where we helped continue development on a live project, and received eight weeks of computer science instruction following that.  I also have been and am currently reading Intro to Algorithms on the side</w:t>
-      </w:r>
-      <w:r>
-        <w:rPr>
-          <w:rStyle w:val="normaltextrun"/>
-        </w:rPr>
-        <w:t>, although it's very dry and slow reading</w:t>
-      </w:r>
-      <w:r>
-        <w:rPr>
-          <w:rStyle w:val="normaltextrun"/>
-        </w:rPr>
-        <w:t>.</w:t>
-      </w:r>
-      <w:r>
-        <w:rPr>
-          <w:rStyle w:val="eop"/>
-        </w:rPr>
-        <w:t> </w:t>
-      </w:r>
-    </w:p>
-    <w:p>
-      <w:pPr>
-        <w:pStyle w:val="paragraph"/>
-      </w:pPr>
-      <w:r>
-        <w:rPr>
-          <w:rStyle w:val="normaltextrun"/>
-        </w:rPr>
-        <w:t>Prior to Lambda, I owned a court transcription service for over a decade, where my love for programming really got started when I began developing software for my company in VB.  For nearly all of 2020, I've been attending school 40 hours a week, team-leading weekday evenings 16 to 20 hours a week, and operating my business in between.  It’s the busiest I've ever been and frankly I’m not looking to keep it up, but when I want to accomplish something, I do what it takes to make it happen, and this is what it took to make becoming a software developer happen.  Being a court transcriber for so many years has helped me develop skills like being thorough and methodical.  Developing a process to follow is one thing that made me so successful at court transcribing, and I believe I can bring that great advantage to my next venture.  </w:t>
-      </w:r>
-      <w:r>
-        <w:rPr>
-          <w:rStyle w:val="eop"/>
-        </w:rPr>
-        <w:t> </w:t>
-      </w:r>
-    </w:p>
-    <w:bookmarkEnd w:id="4"/>
-    <w:p>
-      <w:pPr>
-        <w:pStyle w:val="Heading1"/>
-      </w:pPr>
-      <w:r>
-        <w:rPr>
-          <w:rStyle w:val="normaltextrun"/>
-        </w:rPr>
-        <w:t>Why did you decide to get into </w:t>
-      </w:r>
-      <w:r>
-        <w:rPr>
-          <w:rStyle w:val="normaltextrun"/>
-          <w:i/>
-          <w:iCs/>
-        </w:rPr>
-        <w:t>track</w:t>
-      </w:r>
-      <w:r>
-        <w:rPr>
-          <w:rStyle w:val="normaltextrun"/>
-        </w:rPr>
-        <w:t> and become a </w:t>
-      </w:r>
-      <w:r>
-        <w:rPr>
-          <w:rStyle w:val="normaltextrun"/>
-          <w:i/>
-          <w:iCs/>
-        </w:rPr>
-        <w:t>role</w:t>
-      </w:r>
-      <w:r>
-        <w:rPr>
-          <w:rStyle w:val="normaltextrun"/>
-        </w:rPr>
-        <w:t>?</w:t>
-      </w:r>
-      <w:r>
-        <w:rPr>
-          <w:rStyle w:val="eop"/>
-        </w:rPr>
-        <w:t> </w:t>
-      </w:r>
-    </w:p>
-    <w:p>
-      <w:pPr>
-        <w:pStyle w:val="paragraph"/>
-      </w:pPr>
-      <w:r>
-        <w:rPr>
-          <w:rStyle w:val="normaltextrun"/>
-        </w:rPr>
-        <w:t>Two reasons; I love learning, and my entrepreneurship has left me feeling unchallenged.  Once I developed such a great process, the work wasn’t very challenging, and if I continue down the path I’ve planned, it will be even less challenging as time goes by. </w:t>
-      </w:r>
-      <w:r>
-        <w:rPr>
-          <w:rStyle w:val="eop"/>
-        </w:rPr>
-        <w:t> </w:t>
-      </w:r>
-    </w:p>
-    <w:p>
-      <w:pPr>
-        <w:pStyle w:val="paragraph"/>
-      </w:pPr>
-      <w:r>
-        <w:rPr>
-          <w:rStyle w:val="normaltextrun"/>
-        </w:rPr>
-        <w:t>Second reason is, I’m a problem solver and I love challenges.  As a solo entrepreneur, I needed a website and VB software to process work product, but didn’t have capital to hire a developer, so I learned to code instead.  A few macros to solve a given problem here and there turned into a complete software package.  There’s a lot of details to attend to because you’re every department, and it can be easy to miss things, so having software you can rely upon to solve your pain points and make your workflow efficient and complete from end to end is crucial, which I leaned into when creating my company’s software.  The software gave me back 25 hours of my life per week, and since I implemented it by far my most frequent customer compliment is how thorough I am.  I’m very excited to bring my resourcefulness and problem-solving skills to my next venture.</w:t>
-      </w:r>
-      <w:r>
-        <w:rPr>
-          <w:rStyle w:val="eop"/>
-        </w:rPr>
-        <w:t> </w:t>
-      </w:r>
-    </w:p>
-    <w:p>
-      <w:pPr>
-        <w:pStyle w:val="Heading1"/>
-      </w:pPr>
-      <w:r>
-        <w:rPr>
-          <w:rStyle w:val="normaltextrun"/>
-        </w:rPr>
-        <w:t xml:space="preserve">Tell me about the most recent project you worked on. </w:t>
-      </w:r>
-      <w:r>
-        <w:rPr>
-          <w:rStyle w:val="normaltextrun"/>
-        </w:rPr>
-        <w:t xml:space="preserve"> </w:t>
-      </w:r>
-      <w:r>
-        <w:rPr>
-          <w:rStyle w:val="normaltextrun"/>
-        </w:rPr>
-        <w:t>What were your responsibilities?</w:t>
-      </w:r>
-      <w:r>
-        <w:rPr>
-          <w:rStyle w:val="eop"/>
-        </w:rPr>
-        <w:t> </w:t>
-      </w:r>
-    </w:p>
-    <w:p>
-      <w:pPr>
-        <w:pStyle w:val="paragraph"/>
-      </w:pPr>
-      <w:r>
-        <w:t xml:space="preserve">The most recent project I worked on was </w:t>
-      </w:r>
-      <w:r>
-        <w:t>my</w:t>
-      </w:r>
-      <w:r>
-        <w:t xml:space="preserve"> Labs project.  Labs is an eight-week-long portion of Lambda where </w:t>
-      </w:r>
-      <w:r>
-        <w:t xml:space="preserve">all the students are assigned to a project and it's as close to on-the-job as you'll probably get in school.  You are required to come up, plan, develop, deploy, and entirely complete at least two product release canvasses.  </w:t>
-      </w:r>
-      <w:r>
-        <w:t>The point of Labs is to model and experience continuous deployment a</w:t>
-      </w:r>
-      <w:r>
-        <w:t>s if you were a</w:t>
-      </w:r>
-      <w:r>
-        <w:t xml:space="preserve">t a real company.  </w:t>
-      </w:r>
-      <w:r>
-        <w:t>Some Labs projects are started from scratch; ours was not.  So our project, Swaap, was started a few Labs cohorts ago, and so our team's overall goal was to continue development as opposed to starting something from scratch.  My role on the team was as web developer, and so my responsibilities were to assist in every portion of Swaap's continuous development and deployment.  This included adding on to the product vision document, assisting the team in creating release canvasses, reflecting on our work in weekly journal entries, selecting which release canvass we would work on and in what order, any planning required for any portion of the project, making decisions regarding how we would implement various features and bug fixes.  Fixing bugs and coding new features was not the biggest part of the project, by a long shot.  We managed our project on Trello using Agile methodology.  The previous team didn't do any testing, but I was responsible for all testing done on Swaap so far, mostly consisting of testing the landing page.</w:t>
-      </w:r>
-    </w:p>
-    <w:p>
-      <w:pPr>
-        <w:pStyle w:val="Heading1"/>
-      </w:pPr>
-      <w:r>
-        <w:rPr>
-          <w:rStyle w:val="normaltextrun"/>
-        </w:rPr>
-        <w:t>Describe a time you were able to improve upon the design that was originally suggested.</w:t>
-      </w:r>
-      <w:r>
-        <w:rPr>
-          <w:rStyle w:val="eop"/>
-        </w:rPr>
-        <w:t> </w:t>
-      </w:r>
-    </w:p>
-    <w:p>
-      <w:pPr>
-        <w:pStyle w:val="paragraph"/>
-      </w:pPr>
-      <w:r>
-        <w:t>I improved on NASA's media library search while building my clone of it.  For example, when you visit images.nasa.gov, you'll see there's only a textfield and a checklist of media types to search with initially.  You then receive another option of searching by year once you've completed one search.  That timeline option is in the left-hand side of the search results.</w:t>
-      </w:r>
-    </w:p>
-    <w:p>
-      <w:pPr>
-        <w:pStyle w:val="paragraph"/>
-      </w:pPr>
-      <w:r>
-        <w:t>Mine is improved because I went ahead and put the timeline option up top with the rest of the search and there is no left-hand sidebar to take up room for search results.  In addition, on the NASA site, each search result has a tooltip and I put that same info in a short caption below each thumbnail as opposed to doing a tooltip for purposes of accessibility.</w:t>
-      </w:r>
-    </w:p>
-    <w:p>
-      <w:pPr>
-        <w:pStyle w:val="paragraph"/>
-      </w:pPr>
-      <w:r>
-        <w:t>I've added two animations in the form of a rocket flying across the top and an astronaut floating at the bottom.</w:t>
-      </w:r>
-    </w:p>
-    <w:p>
-      <w:pPr>
-        <w:pStyle w:val="Heading1"/>
-      </w:pPr>
-      <w:r>
-        <w:rPr>
-          <w:rStyle w:val="normaltextrun"/>
-        </w:rPr>
-        <w:t>Tell me about the project you are most proud of, and what your contribution was.</w:t>
-      </w:r>
-      <w:r>
-        <w:rPr>
-          <w:rStyle w:val="eop"/>
-        </w:rPr>
-        <w:t> </w:t>
-      </w:r>
-    </w:p>
-    <w:p>
-      <w:pPr>
-        <w:pStyle w:val="paragraph"/>
-      </w:pPr>
-      <w:r>
-        <w:rPr>
-          <w:rStyle w:val="eop"/>
-        </w:rPr>
-        <w:t xml:space="preserve">Well, it's frankly not my best coding, but the project I'm most proud of is my Access database.  With this database, </w:t>
-      </w:r>
-      <w:r>
-        <w:rPr>
-          <w:rStyle w:val="normaltextrun"/>
-        </w:rPr>
-        <w:t>I used text-analyzing software on over 10,000 transcript pages to produce autocorrect entries in Word to improve typing speed and accuracy.  It’s its own language more or less at this point.  I used VBA to automate creation of those entries regarding proper names and nouns.  As a court transcriber, I consistently produced twice the number of transcript pages over average due to VBA automation.  </w:t>
-      </w:r>
-      <w:r>
-        <w:rPr>
-          <w:rStyle w:val="eop"/>
-        </w:rPr>
-        <w:t> </w:t>
-      </w:r>
-    </w:p>
-    <w:p>
-      <w:pPr>
-        <w:pStyle w:val="paragraph"/>
-      </w:pPr>
-      <w:r>
-        <w:rPr>
-          <w:rStyle w:val="normaltextrun"/>
-        </w:rPr>
-        <w:t>In addition, my company provides completely unique features such as authority hyperlinking via CourtListener, .gov sites, and the like as well as tables of authority for free with every transcript via VBA automation.  No other transcriber provides it and most attorneys would charge for that as work product, but since I automated it, I was able to provide it for free and frequently served diverse low-income customers who can’t necessarily even afford an attorney.  Due process is extremely important, and because I deal with life or death matters sometimes, I appreciate how important it is to be fair minded and have an equal process that treats everyone the same. </w:t>
-      </w:r>
-      <w:r>
-        <w:rPr>
-          <w:rStyle w:val="eop"/>
-        </w:rPr>
-        <w:t> </w:t>
-      </w:r>
-    </w:p>
-    <w:p>
-      <w:pPr>
-        <w:pStyle w:val="Heading1"/>
-      </w:pPr>
-      <w:r>
-        <w:rPr>
-          <w:rStyle w:val="normaltextrun"/>
-        </w:rPr>
-        <w:t>Describe your production deployment process.</w:t>
-      </w:r>
-      <w:r>
-        <w:rPr>
-          <w:rStyle w:val="eop"/>
-        </w:rPr>
-        <w:t> </w:t>
-      </w:r>
-    </w:p>
-    <w:p>
-      <w:pPr>
-        <w:pStyle w:val="paragraph"/>
-        <w:rPr>
-          <w:rStyle w:val="normaltextrun"/>
-        </w:rPr>
-      </w:pPr>
-      <w:r>
-        <w:rPr>
-          <w:rStyle w:val="normaltextrun"/>
-        </w:rPr>
-        <w:t>Generally speaking, I have a repo; I open up a new branch</w:t>
-      </w:r>
-      <w:r>
-        <w:rPr>
-          <w:rStyle w:val="normaltextrun"/>
-        </w:rPr>
-        <w:t xml:space="preserve"> for each feature</w:t>
-      </w:r>
-      <w:r>
-        <w:rPr>
-          <w:rStyle w:val="normaltextrun"/>
-        </w:rPr>
-        <w:t xml:space="preserve">, push changes to the repo on that branch, do testing on the new code to ensure quality.  Then you put in a pull request to merge it with staging, where you test out the changes live before merging it to master.  </w:t>
-      </w:r>
-      <w:r>
-        <w:rPr>
-          <w:rStyle w:val="normaltextrun"/>
-        </w:rPr>
-        <w:t xml:space="preserve">At the end, you do clean up, such as deleting already-merged branches.  </w:t>
-      </w:r>
-      <w:r>
-        <w:rPr>
-          <w:rStyle w:val="normaltextrun"/>
-        </w:rPr>
-        <w:t>There are some checks and balances along the way to ensure nothing gets deployed that shouldn't, such as having multiple reviewers or a team lead look it over before approving it.  Different companies have their own specific processes and you should follow your company's as much as humanly possible.</w:t>
-      </w:r>
-      <w:r>
-        <w:rPr>
-          <w:rStyle w:val="normaltextrun"/>
-        </w:rPr>
-        <w:t xml:space="preserve">  </w:t>
-      </w:r>
-    </w:p>
-    <w:p>
-      <w:pPr>
-        <w:pStyle w:val="Heading1"/>
-      </w:pPr>
-      <w:r>
-        <w:rPr>
-          <w:rStyle w:val="normaltextrun"/>
-        </w:rPr>
-        <w:t>Give an example of where you have applied your technical knowledge in a practical way.</w:t>
-      </w:r>
-      <w:r>
-        <w:rPr>
-          <w:rStyle w:val="eop"/>
-        </w:rPr>
-        <w:t> </w:t>
-      </w:r>
-    </w:p>
-    <w:p>
-      <w:pPr>
-        <w:pStyle w:val="paragraph"/>
-      </w:pPr>
-      <w:bookmarkStart w:id="5" w:name="OLE_LINK1"/>
-      <w:bookmarkStart w:id="6" w:name="OLE_LINK2"/>
-      <w:r>
-        <w:rPr>
-          <w:rStyle w:val="normaltextrun"/>
-        </w:rPr>
-        <w:t>I used text-analyzing software on over 10,000 transcript pages to produce autocorrect entries in Word to improve typing speed and accuracy.  It’s its own language more or less at this point.  I used VBA to automate creation of those entries regarding proper names and nouns.  As a court transcriber, I consistently produced twice the number of transcript pages over average due to VBA automation.  </w:t>
-      </w:r>
-      <w:r>
-        <w:rPr>
-          <w:rStyle w:val="eop"/>
-        </w:rPr>
-        <w:t> </w:t>
-      </w:r>
-    </w:p>
-    <w:p>
-      <w:pPr>
-        <w:pStyle w:val="paragraph"/>
-      </w:pPr>
-      <w:r>
-        <w:rPr>
-          <w:rStyle w:val="normaltextrun"/>
-        </w:rPr>
-        <w:t>In addition, my company provides completely unique features such as authority hyperlinking via CourtListener, .gov sites, and the like as well as tables of authority for free with every transcript via VBA automation.  No other transcriber provides it and most attorneys would charge for that as work product, but since I automated it, I was able to provide it for free and frequently served diverse low-income customers who can’t necessarily even afford an attorney.  Due process is extremely important, and because I deal with life or death matters sometimes, I appreciate how important it is to be fair minded and have an equal process that treats everyone the same. </w:t>
-      </w:r>
-      <w:r>
-        <w:rPr>
-          <w:rStyle w:val="eop"/>
-        </w:rPr>
-        <w:t> </w:t>
-      </w:r>
-    </w:p>
-    <w:bookmarkEnd w:id="5"/>
-    <w:bookmarkEnd w:id="6"/>
-    <w:p>
-      <w:pPr>
-        <w:pStyle w:val="Heading1"/>
-      </w:pPr>
-      <w:r>
-        <w:rPr>
-          <w:rStyle w:val="normaltextrun"/>
-        </w:rPr>
-        <w:t>How did you manage source code?</w:t>
-      </w:r>
-      <w:r>
-        <w:rPr>
-          <w:rStyle w:val="eop"/>
-        </w:rPr>
-        <w:t> </w:t>
-      </w:r>
-      <w:bookmarkStart w:id="7" w:name="OLE_LINK3"/>
-      <w:bookmarkStart w:id="8" w:name="OLE_LINK4"/>
-    </w:p>
-    <w:p>
-      <w:pPr>
-        <w:spacing w:after="0"/>
-        <w:ind w:left="1440"/>
-        <w:rPr>
-          <w:rStyle w:val="normaltextrun"/>
-        </w:rPr>
-      </w:pPr>
-      <w:r>
-        <w:rPr>
-          <w:rStyle w:val="normaltextrun"/>
-        </w:rPr>
-        <w:t>For my labs project, I would make small commits, make appropriate comments describing things like why something was done a certain way, upload it to github according to Lambda's specified git flow.  If there was a code format, I would follow that.  The branches are named according to guidelines dictated by Lambda</w:t>
-      </w:r>
-      <w:r>
-        <w:rPr>
-          <w:rStyle w:val="normaltextrun"/>
-        </w:rPr>
-        <w:t xml:space="preserve"> generally separated by features</w:t>
-      </w:r>
-      <w:r>
-        <w:rPr>
-          <w:rStyle w:val="normaltextrun"/>
-        </w:rPr>
-        <w:t>.  It gets merged to staging and then master according to the git flow dictated by Lambda.</w:t>
-      </w:r>
-    </w:p>
-    <w:bookmarkEnd w:id="7"/>
-    <w:bookmarkEnd w:id="8"/>
-    <w:p>
-      <w:pPr>
-        <w:pStyle w:val="Heading1"/>
-      </w:pPr>
-      <w:r>
-        <w:rPr>
-          <w:rStyle w:val="normaltextrun"/>
-        </w:rPr>
-        <w:t>What did you do to ensure quality in your deliverables?</w:t>
-      </w:r>
-      <w:r>
-        <w:rPr>
-          <w:rStyle w:val="eop"/>
-        </w:rPr>
-        <w:t> </w:t>
-      </w:r>
-    </w:p>
-    <w:p>
-      <w:pPr>
-        <w:spacing w:after="0"/>
-        <w:ind w:left="720" w:firstLine="720"/>
-        <w:rPr>
-          <w:rStyle w:val="normaltextrun"/>
-        </w:rPr>
-      </w:pPr>
-      <w:r>
-        <w:rPr>
-          <w:rStyle w:val="normaltextrun"/>
-        </w:rPr>
-        <w:t xml:space="preserve">I did </w:t>
-      </w:r>
-      <w:r>
-        <w:rPr>
-          <w:rStyle w:val="normaltextrun"/>
-        </w:rPr>
-        <w:t xml:space="preserve">most of the </w:t>
-      </w:r>
-      <w:r>
-        <w:rPr>
-          <w:rStyle w:val="normaltextrun"/>
-        </w:rPr>
-        <w:t xml:space="preserve">testing on </w:t>
-      </w:r>
-      <w:r>
-        <w:rPr>
-          <w:rStyle w:val="normaltextrun"/>
-        </w:rPr>
-        <w:t xml:space="preserve">my Labs project for our team.  I wrote tests for every item you see on the Swaap landing page.  </w:t>
-      </w:r>
-      <w:r>
-        <w:rPr>
-          <w:rStyle w:val="normaltextrun"/>
-        </w:rPr>
-        <w:t xml:space="preserve">We used Cypress, and testing is how we ensured quality. </w:t>
-      </w:r>
-    </w:p>
-    <w:p>
-      <w:pPr>
-        <w:pStyle w:val="Heading1"/>
-      </w:pPr>
-      <w:r>
-        <w:rPr>
-          <w:rStyle w:val="normaltextrun"/>
-        </w:rPr>
-        <w:t>When is the last time you downloaded a utility from the internet to make your work more productive, and what was it?</w:t>
-      </w:r>
-      <w:r>
-        <w:rPr>
-          <w:rStyle w:val="eop"/>
-        </w:rPr>
-        <w:t> </w:t>
-      </w:r>
-    </w:p>
-    <w:p>
-      <w:pPr>
-        <w:pStyle w:val="paragraph"/>
-        <w:rPr>
-          <w:rStyle w:val="eop"/>
-        </w:rPr>
-      </w:pPr>
-      <w:r>
-        <w:rPr>
-          <w:rStyle w:val="normaltextrun"/>
-        </w:rPr>
-        <w:t>In March of this year, after I found out Microsoft made Teams free to everyone for this year because of the pandemic, I immediately dug right in and moved all of my project management as well as to-dos and calendars over to Teams for work, personal, and school.  I manage my whole life with Teams now.  I mainly use the planner, onenote, files, github, and calendar features and am working on implementing others like the Wiki.  There’s nobody on my teams except me, but it’s still a great product to use for my purposes.  </w:t>
-      </w:r>
-      <w:r>
-        <w:rPr>
-          <w:rStyle w:val="eop"/>
-        </w:rPr>
-        <w:t> </w:t>
-      </w:r>
-    </w:p>
-    <w:p>
-      <w:pPr>
-        <w:pStyle w:val="Heading1"/>
-      </w:pPr>
-      <w:r>
-        <w:t>How to Describe Your Current Job Responsibilities</w:t>
-      </w:r>
-      <w:bookmarkStart w:id="9" w:name="OLE_LINK5"/>
-      <w:bookmarkStart w:id="10" w:name="OLE_LINK6"/>
-      <w:r>
-        <w:t>?</w:t>
-      </w:r>
-    </w:p>
-    <w:p>
-      <w:pPr>
-        <w:spacing w:after="0"/>
-        <w:ind w:left="1440"/>
-        <w:rPr>
-          <w:sz w:val="24"/>
-          <w:szCs w:val="24"/>
-        </w:rPr>
-      </w:pPr>
-      <w:bookmarkStart w:id="11" w:name="OLE_LINK7"/>
-      <w:bookmarkStart w:id="12" w:name="OLE_LINK8"/>
-      <w:bookmarkEnd w:id="9"/>
-      <w:bookmarkEnd w:id="10"/>
-      <w:r>
-        <w:rPr>
-          <w:sz w:val="24"/>
-          <w:szCs w:val="24"/>
-        </w:rPr>
-        <w:t xml:space="preserve">Currently, I </w:t>
-      </w:r>
-      <w:r>
-        <w:rPr>
-          <w:sz w:val="24"/>
-          <w:szCs w:val="24"/>
-        </w:rPr>
-        <w:t xml:space="preserve">do a couple things.  I </w:t>
-      </w:r>
-      <w:r>
-        <w:rPr>
-          <w:sz w:val="24"/>
-          <w:szCs w:val="24"/>
-        </w:rPr>
-        <w:t>work as both a team lead at Lambda School</w:t>
-      </w:r>
-      <w:r>
-        <w:rPr>
-          <w:sz w:val="24"/>
-          <w:szCs w:val="24"/>
-        </w:rPr>
-        <w:t xml:space="preserve"> for a part-time evenings cohort, where I am like a cross between a project manager and a teacher's assistant.  I'm there to do things like </w:t>
-      </w:r>
-      <w:r>
-        <w:rPr>
-          <w:sz w:val="24"/>
-          <w:szCs w:val="24"/>
-        </w:rPr>
-        <w:t xml:space="preserve">mentor students, </w:t>
-      </w:r>
-      <w:r>
-        <w:rPr>
-          <w:sz w:val="24"/>
-          <w:szCs w:val="24"/>
-        </w:rPr>
-        <w:t xml:space="preserve">grade </w:t>
-      </w:r>
-      <w:r>
-        <w:rPr>
-          <w:sz w:val="24"/>
-          <w:szCs w:val="24"/>
-        </w:rPr>
-        <w:t xml:space="preserve">their </w:t>
-      </w:r>
-      <w:r>
-        <w:rPr>
-          <w:sz w:val="24"/>
-          <w:szCs w:val="24"/>
-        </w:rPr>
-        <w:t xml:space="preserve">projects, have 1:1s twice a week with each student which included code review, hold stand-up a couple times a week with seven students, tracked attendance, and used a slackbot via slack workflow builder to manage tasks, information, and reminders.  Secondarily, </w:t>
-      </w:r>
-      <w:r>
-        <w:rPr>
-          <w:sz w:val="24"/>
-          <w:szCs w:val="24"/>
-        </w:rPr>
-        <w:t>I operate my own court transcription business outside of school and team-leading.  I wear every hat in my business</w:t>
-      </w:r>
-      <w:r>
-        <w:rPr>
-          <w:sz w:val="24"/>
-          <w:szCs w:val="24"/>
-        </w:rPr>
-        <w:t>, so I do all invoicing, all marketing, all administrative work, and all actual transcript production as well as deliver</w:t>
-      </w:r>
-      <w:r>
-        <w:rPr>
-          <w:sz w:val="24"/>
-          <w:szCs w:val="24"/>
-        </w:rPr>
-        <w:t>y, and I made software to do some of those things for me so I could focus more on actual transcript production and customer interaction.</w:t>
-      </w:r>
-    </w:p>
-    <w:bookmarkEnd w:id="11"/>
-    <w:bookmarkEnd w:id="12"/>
-    <w:p>
-      <w:pPr>
-        <w:pStyle w:val="Heading1"/>
-      </w:pPr>
-      <w:r>
-        <w:t xml:space="preserve">Tell Me About Yourself </w:t>
-      </w:r>
-    </w:p>
     <w:p>
       <w:pPr>
         <w:spacing w:after="0" w:line="240" w:lineRule="auto"/>
@@ -792,16 +134,458 @@
           <w:sz w:val="24"/>
           <w:szCs w:val="24"/>
         </w:rPr>
-        <w:t>Name: Erica Ingram</w:t>
-      </w:r>
-      <w:r>
-        <w:rPr>
-          <w:rFonts w:ascii="Calibri" w:eastAsia="Times New Roman" w:hAnsi="Calibri" w:cs="Calibri"/>
-          <w:sz w:val="24"/>
-          <w:szCs w:val="24"/>
-        </w:rPr>
-        <w:t>  </w:t>
-      </w:r>
+        <w:t>I'm a problem solver.  I love overcoming obstacles and challenges and I am extremely resourceful and adaptable.</w:t>
+      </w:r>
+      <w:r>
+        <w:rPr>
+          <w:rFonts w:ascii="Calibri" w:eastAsia="Times New Roman" w:hAnsi="Calibri" w:cs="Calibri"/>
+          <w:sz w:val="24"/>
+          <w:szCs w:val="24"/>
+        </w:rPr>
+        <w:t xml:space="preserve">  </w:t>
+      </w:r>
+      <w:r>
+        <w:rPr>
+          <w:rFonts w:ascii="Calibri" w:eastAsia="Times New Roman" w:hAnsi="Calibri" w:cs="Calibri"/>
+          <w:color w:val="000000"/>
+          <w:sz w:val="24"/>
+          <w:szCs w:val="24"/>
+        </w:rPr>
+        <w:t>My biggest example of this is my company’s</w:t>
+      </w:r>
+      <w:r>
+        <w:rPr>
+          <w:rFonts w:ascii="Calibri" w:eastAsia="Times New Roman" w:hAnsi="Calibri" w:cs="Calibri"/>
+          <w:color w:val="000000"/>
+          <w:sz w:val="24"/>
+          <w:szCs w:val="24"/>
+        </w:rPr>
+        <w:t xml:space="preserve"> </w:t>
+      </w:r>
+      <w:r>
+        <w:rPr>
+          <w:rFonts w:ascii="Calibri" w:eastAsia="Times New Roman" w:hAnsi="Calibri" w:cs="Calibri"/>
+          <w:color w:val="000000"/>
+          <w:sz w:val="24"/>
+          <w:szCs w:val="24"/>
+        </w:rPr>
+        <w:t>database.</w:t>
+      </w:r>
+      <w:r>
+        <w:rPr>
+          <w:rFonts w:ascii="Calibri" w:eastAsia="Times New Roman" w:hAnsi="Calibri" w:cs="Calibri"/>
+          <w:color w:val="000000"/>
+          <w:sz w:val="24"/>
+          <w:szCs w:val="24"/>
+        </w:rPr>
+        <w:t xml:space="preserve">  </w:t>
+      </w:r>
+      <w:r>
+        <w:rPr>
+          <w:rFonts w:ascii="Calibri" w:eastAsia="Times New Roman" w:hAnsi="Calibri" w:cs="Calibri"/>
+          <w:color w:val="000000"/>
+          <w:sz w:val="24"/>
+          <w:szCs w:val="24"/>
+        </w:rPr>
+        <w:t>Doing</w:t>
+      </w:r>
+      <w:r>
+        <w:rPr>
+          <w:rFonts w:ascii="Calibri" w:eastAsia="Times New Roman" w:hAnsi="Calibri" w:cs="Calibri"/>
+          <w:color w:val="000000"/>
+          <w:sz w:val="24"/>
+          <w:szCs w:val="24"/>
+        </w:rPr>
+        <w:t xml:space="preserve"> </w:t>
+      </w:r>
+      <w:r>
+        <w:rPr>
+          <w:rFonts w:ascii="Calibri" w:eastAsia="Times New Roman" w:hAnsi="Calibri" w:cs="Calibri"/>
+          <w:color w:val="000000"/>
+          <w:sz w:val="24"/>
+          <w:szCs w:val="24"/>
+        </w:rPr>
+        <w:t>all</w:t>
+      </w:r>
+      <w:r>
+        <w:rPr>
+          <w:rFonts w:ascii="Calibri" w:eastAsia="Times New Roman" w:hAnsi="Calibri" w:cs="Calibri"/>
+          <w:color w:val="000000"/>
+          <w:sz w:val="24"/>
+          <w:szCs w:val="24"/>
+        </w:rPr>
+        <w:t xml:space="preserve"> </w:t>
+      </w:r>
+      <w:r>
+        <w:rPr>
+          <w:rFonts w:ascii="Calibri" w:eastAsia="Times New Roman" w:hAnsi="Calibri" w:cs="Calibri"/>
+          <w:color w:val="000000"/>
+          <w:sz w:val="24"/>
+          <w:szCs w:val="24"/>
+        </w:rPr>
+        <w:t>this</w:t>
+      </w:r>
+      <w:r>
+        <w:rPr>
+          <w:rFonts w:ascii="Calibri" w:eastAsia="Times New Roman" w:hAnsi="Calibri" w:cs="Calibri"/>
+          <w:color w:val="000000"/>
+          <w:sz w:val="24"/>
+          <w:szCs w:val="24"/>
+        </w:rPr>
+        <w:t xml:space="preserve"> </w:t>
+      </w:r>
+      <w:r>
+        <w:rPr>
+          <w:rFonts w:ascii="Calibri" w:eastAsia="Times New Roman" w:hAnsi="Calibri" w:cs="Calibri"/>
+          <w:color w:val="000000"/>
+          <w:sz w:val="24"/>
+          <w:szCs w:val="24"/>
+        </w:rPr>
+        <w:t>transcription</w:t>
+      </w:r>
+      <w:r>
+        <w:rPr>
+          <w:rFonts w:ascii="Calibri" w:eastAsia="Times New Roman" w:hAnsi="Calibri" w:cs="Calibri"/>
+          <w:color w:val="000000"/>
+          <w:sz w:val="24"/>
+          <w:szCs w:val="24"/>
+        </w:rPr>
+        <w:t xml:space="preserve"> </w:t>
+      </w:r>
+      <w:r>
+        <w:rPr>
+          <w:rFonts w:ascii="Calibri" w:eastAsia="Times New Roman" w:hAnsi="Calibri" w:cs="Calibri"/>
+          <w:color w:val="000000"/>
+          <w:sz w:val="24"/>
+          <w:szCs w:val="24"/>
+        </w:rPr>
+        <w:t>requires an inordinate amount of unpaid administrative time and effort, which being the only one at my company</w:t>
+      </w:r>
+      <w:r>
+        <w:rPr>
+          <w:rFonts w:ascii="Calibri" w:eastAsia="Times New Roman" w:hAnsi="Calibri" w:cs="Calibri"/>
+          <w:color w:val="000000"/>
+          <w:sz w:val="24"/>
+          <w:szCs w:val="24"/>
+        </w:rPr>
+        <w:t xml:space="preserve"> </w:t>
+      </w:r>
+      <w:r>
+        <w:rPr>
+          <w:rFonts w:ascii="Calibri" w:eastAsia="Times New Roman" w:hAnsi="Calibri" w:cs="Calibri"/>
+          <w:color w:val="000000"/>
+          <w:sz w:val="24"/>
+          <w:szCs w:val="24"/>
+        </w:rPr>
+        <w:t xml:space="preserve">I did not have.  </w:t>
+      </w:r>
+      <w:bookmarkStart w:id="4" w:name="OLE_LINK34"/>
+      <w:bookmarkStart w:id="5" w:name="OLE_LINK35"/>
+      <w:r>
+        <w:rPr>
+          <w:rFonts w:ascii="Calibri" w:eastAsia="Times New Roman" w:hAnsi="Calibri" w:cs="Calibri"/>
+          <w:color w:val="000000"/>
+          <w:sz w:val="24"/>
+          <w:szCs w:val="24"/>
+        </w:rPr>
+        <w:t xml:space="preserve">Something I read while completing Microsoft Learn learning paths really hit home for me; to spend as little time as possible on things that don’t directly provide the customer value.  I lived this concept in </w:t>
+      </w:r>
+      <w:r>
+        <w:rPr>
+          <w:rFonts w:ascii="Calibri" w:eastAsia="Times New Roman" w:hAnsi="Calibri" w:cs="Calibri"/>
+          <w:color w:val="000000"/>
+          <w:sz w:val="24"/>
+          <w:szCs w:val="24"/>
+        </w:rPr>
+        <w:t xml:space="preserve">creating </w:t>
+      </w:r>
+      <w:r>
+        <w:rPr>
+          <w:rFonts w:ascii="Calibri" w:eastAsia="Times New Roman" w:hAnsi="Calibri" w:cs="Calibri"/>
+          <w:color w:val="000000"/>
+          <w:sz w:val="24"/>
+          <w:szCs w:val="24"/>
+        </w:rPr>
+        <w:t>my</w:t>
+      </w:r>
+      <w:r>
+        <w:rPr>
+          <w:rFonts w:ascii="Calibri" w:eastAsia="Times New Roman" w:hAnsi="Calibri" w:cs="Calibri"/>
+          <w:color w:val="000000"/>
+          <w:sz w:val="24"/>
+          <w:szCs w:val="24"/>
+        </w:rPr>
+        <w:t xml:space="preserve"> </w:t>
+      </w:r>
+      <w:r>
+        <w:rPr>
+          <w:rFonts w:ascii="Calibri" w:eastAsia="Times New Roman" w:hAnsi="Calibri" w:cs="Calibri"/>
+          <w:color w:val="000000"/>
+          <w:sz w:val="24"/>
+          <w:szCs w:val="24"/>
+        </w:rPr>
+        <w:t>database.</w:t>
+      </w:r>
+      <w:r>
+        <w:rPr>
+          <w:rFonts w:ascii="Calibri" w:eastAsia="Times New Roman" w:hAnsi="Calibri" w:cs="Calibri"/>
+          <w:color w:val="000000"/>
+          <w:sz w:val="24"/>
+          <w:szCs w:val="24"/>
+        </w:rPr>
+        <w:t xml:space="preserve">  </w:t>
+      </w:r>
+      <w:r>
+        <w:rPr>
+          <w:rFonts w:ascii="Calibri" w:eastAsia="Times New Roman" w:hAnsi="Calibri" w:cs="Calibri"/>
+          <w:color w:val="000000"/>
+          <w:sz w:val="24"/>
+          <w:szCs w:val="24"/>
+        </w:rPr>
+        <w:t xml:space="preserve">I used GTD principles to develop </w:t>
+      </w:r>
+      <w:r>
+        <w:rPr>
+          <w:rFonts w:ascii="Calibri" w:eastAsia="Times New Roman" w:hAnsi="Calibri" w:cs="Calibri"/>
+          <w:color w:val="000000"/>
+          <w:sz w:val="24"/>
+          <w:szCs w:val="24"/>
+        </w:rPr>
+        <w:t xml:space="preserve">the business </w:t>
+      </w:r>
+      <w:r>
+        <w:rPr>
+          <w:rFonts w:ascii="Calibri" w:eastAsia="Times New Roman" w:hAnsi="Calibri" w:cs="Calibri"/>
+          <w:color w:val="000000"/>
+          <w:sz w:val="24"/>
+          <w:szCs w:val="24"/>
+        </w:rPr>
+        <w:t>workflow</w:t>
+      </w:r>
+      <w:r>
+        <w:rPr>
+          <w:rFonts w:ascii="Calibri" w:eastAsia="Times New Roman" w:hAnsi="Calibri" w:cs="Calibri"/>
+          <w:color w:val="000000"/>
+          <w:sz w:val="24"/>
+          <w:szCs w:val="24"/>
+        </w:rPr>
+        <w:t xml:space="preserve">.  </w:t>
+      </w:r>
+      <w:r>
+        <w:rPr>
+          <w:rFonts w:ascii="Calibri" w:eastAsia="Times New Roman" w:hAnsi="Calibri" w:cs="Calibri"/>
+          <w:color w:val="000000"/>
+          <w:sz w:val="24"/>
+          <w:szCs w:val="24"/>
+        </w:rPr>
+        <w:t>Everything</w:t>
+      </w:r>
+      <w:r>
+        <w:rPr>
+          <w:rFonts w:ascii="Calibri" w:eastAsia="Times New Roman" w:hAnsi="Calibri" w:cs="Calibri"/>
+          <w:color w:val="000000"/>
+          <w:sz w:val="24"/>
+          <w:szCs w:val="24"/>
+        </w:rPr>
+        <w:t xml:space="preserve"> </w:t>
+      </w:r>
+      <w:r>
+        <w:rPr>
+          <w:rFonts w:ascii="Calibri" w:eastAsia="Times New Roman" w:hAnsi="Calibri" w:cs="Calibri"/>
+          <w:color w:val="000000"/>
+          <w:sz w:val="24"/>
+          <w:szCs w:val="24"/>
+        </w:rPr>
+        <w:t>I</w:t>
+      </w:r>
+      <w:r>
+        <w:rPr>
+          <w:rFonts w:ascii="Calibri" w:eastAsia="Times New Roman" w:hAnsi="Calibri" w:cs="Calibri"/>
+          <w:color w:val="000000"/>
+          <w:sz w:val="24"/>
+          <w:szCs w:val="24"/>
+        </w:rPr>
+        <w:t xml:space="preserve"> </w:t>
+      </w:r>
+      <w:r>
+        <w:rPr>
+          <w:rFonts w:ascii="Calibri" w:eastAsia="Times New Roman" w:hAnsi="Calibri" w:cs="Calibri"/>
+          <w:color w:val="000000"/>
+          <w:sz w:val="24"/>
+          <w:szCs w:val="24"/>
+        </w:rPr>
+        <w:t xml:space="preserve">created in </w:t>
+      </w:r>
+      <w:r>
+        <w:rPr>
+          <w:rFonts w:ascii="Calibri" w:eastAsia="Times New Roman" w:hAnsi="Calibri" w:cs="Calibri"/>
+          <w:color w:val="000000"/>
+          <w:sz w:val="24"/>
+          <w:szCs w:val="24"/>
+        </w:rPr>
+        <w:t>it</w:t>
+      </w:r>
+      <w:r>
+        <w:rPr>
+          <w:rFonts w:ascii="Calibri" w:eastAsia="Times New Roman" w:hAnsi="Calibri" w:cs="Calibri"/>
+          <w:color w:val="000000"/>
+          <w:sz w:val="24"/>
+          <w:szCs w:val="24"/>
+        </w:rPr>
+        <w:t> was geared towards automating repetitive tasks, of which there are a ton in my business.  It manages my tasks and schedule, invoices, emails, production workflow, generates extremely professional company correspondence, and interacts with Wunderlist, PayPal, OneNote,</w:t>
+      </w:r>
+      <w:r>
+        <w:rPr>
+          <w:rFonts w:ascii="Calibri" w:eastAsia="Times New Roman" w:hAnsi="Calibri" w:cs="Calibri"/>
+          <w:color w:val="000000"/>
+          <w:sz w:val="24"/>
+          <w:szCs w:val="24"/>
+        </w:rPr>
+        <w:t xml:space="preserve"> </w:t>
+      </w:r>
+      <w:r>
+        <w:rPr>
+          <w:rFonts w:ascii="Calibri" w:eastAsia="Times New Roman" w:hAnsi="Calibri" w:cs="Calibri"/>
+          <w:color w:val="000000"/>
+          <w:sz w:val="24"/>
+          <w:szCs w:val="24"/>
+        </w:rPr>
+        <w:t>CourtListener,</w:t>
+      </w:r>
+      <w:r>
+        <w:rPr>
+          <w:rFonts w:ascii="Calibri" w:eastAsia="Times New Roman" w:hAnsi="Calibri" w:cs="Calibri"/>
+          <w:color w:val="000000"/>
+          <w:sz w:val="24"/>
+          <w:szCs w:val="24"/>
+        </w:rPr>
+        <w:t xml:space="preserve"> </w:t>
+      </w:r>
+      <w:r>
+        <w:rPr>
+          <w:rFonts w:ascii="Calibri" w:eastAsia="Times New Roman" w:hAnsi="Calibri" w:cs="Calibri"/>
+          <w:color w:val="000000"/>
+          <w:sz w:val="24"/>
+          <w:szCs w:val="24"/>
+        </w:rPr>
+        <w:t>Office libraries,</w:t>
+      </w:r>
+      <w:r>
+        <w:rPr>
+          <w:rFonts w:ascii="Calibri" w:eastAsia="Times New Roman" w:hAnsi="Calibri" w:cs="Calibri"/>
+          <w:color w:val="000000"/>
+          <w:sz w:val="24"/>
+          <w:szCs w:val="24"/>
+        </w:rPr>
+        <w:t xml:space="preserve"> </w:t>
+      </w:r>
+      <w:r>
+        <w:rPr>
+          <w:rFonts w:ascii="Calibri" w:eastAsia="Times New Roman" w:hAnsi="Calibri" w:cs="Calibri"/>
+          <w:color w:val="000000"/>
+          <w:sz w:val="24"/>
+          <w:szCs w:val="24"/>
+        </w:rPr>
+        <w:t>and others to do so.</w:t>
+      </w:r>
+      <w:r>
+        <w:rPr>
+          <w:rFonts w:ascii="Calibri" w:eastAsia="Times New Roman" w:hAnsi="Calibri" w:cs="Calibri"/>
+          <w:color w:val="000000"/>
+          <w:sz w:val="24"/>
+          <w:szCs w:val="24"/>
+        </w:rPr>
+        <w:t xml:space="preserve">  </w:t>
+      </w:r>
+      <w:r>
+        <w:rPr>
+          <w:rFonts w:ascii="Calibri" w:eastAsia="Times New Roman" w:hAnsi="Calibri" w:cs="Calibri"/>
+          <w:color w:val="000000"/>
+          <w:sz w:val="24"/>
+          <w:szCs w:val="24"/>
+        </w:rPr>
+        <w:t>I only enter case information for a case anywhere once, something most transcribers can’t say.  I offer probably the lowest court transcription rates in the area, all due to VBA automation, and now the benefit from that automation directly benefits my customers</w:t>
+      </w:r>
+      <w:r>
+        <w:rPr>
+          <w:rFonts w:ascii="Calibri" w:eastAsia="Times New Roman" w:hAnsi="Calibri" w:cs="Calibri"/>
+          <w:color w:val="000000"/>
+          <w:sz w:val="24"/>
+          <w:szCs w:val="24"/>
+        </w:rPr>
+        <w:t xml:space="preserve"> because I </w:t>
+      </w:r>
+      <w:r>
+        <w:rPr>
+          <w:rFonts w:ascii="Calibri" w:eastAsia="Times New Roman" w:hAnsi="Calibri" w:cs="Calibri"/>
+          <w:color w:val="000000"/>
+          <w:sz w:val="24"/>
+          <w:szCs w:val="24"/>
+        </w:rPr>
+        <w:t xml:space="preserve">charge $1 or $2 </w:t>
+      </w:r>
+      <w:r>
+        <w:rPr>
+          <w:rFonts w:ascii="Calibri" w:eastAsia="Times New Roman" w:hAnsi="Calibri" w:cs="Calibri"/>
+          <w:color w:val="000000"/>
+          <w:sz w:val="24"/>
+          <w:szCs w:val="24"/>
+        </w:rPr>
+        <w:t xml:space="preserve">less </w:t>
+      </w:r>
+      <w:r>
+        <w:rPr>
+          <w:rFonts w:ascii="Calibri" w:eastAsia="Times New Roman" w:hAnsi="Calibri" w:cs="Calibri"/>
+          <w:color w:val="000000"/>
+          <w:sz w:val="24"/>
+          <w:szCs w:val="24"/>
+        </w:rPr>
+        <w:t>per page.</w:t>
+      </w:r>
+      <w:r>
+        <w:rPr>
+          <w:rFonts w:ascii="Calibri" w:eastAsia="Times New Roman" w:hAnsi="Calibri" w:cs="Calibri"/>
+          <w:sz w:val="24"/>
+          <w:szCs w:val="24"/>
+        </w:rPr>
+        <w:t> </w:t>
+      </w:r>
+    </w:p>
+    <w:p>
+      <w:pPr>
+        <w:pStyle w:val="paragraph"/>
+      </w:pPr>
+      <w:r>
+        <w:t> </w:t>
+      </w:r>
+    </w:p>
+    <w:p>
+      <w:pPr>
+        <w:pStyle w:val="paragraph"/>
+      </w:pPr>
+      <w:r>
+        <w:rPr>
+          <w:rStyle w:val="normaltextrun"/>
+        </w:rPr>
+        <w:t>In addition, my company provides completely unique features such as authority hyperlinking via CourtListener, .gov sites, and the like as well as tables of authority for free with every transcript via VBA automation.  No other transcriber provides it and most attorneys would charge for that as work product, but since I automated it, I was able to provide it for free and frequently served diverse low-income customers who can’t necessarily even afford an attorney.  Due process is extremely important, and because I deal with life or death matters sometimes, I appreciate how important it is to be fair minded and have an equal process that treats everyone the same. </w:t>
+      </w:r>
+      <w:r>
+        <w:rPr>
+          <w:rStyle w:val="eop"/>
+        </w:rPr>
+        <w:t> </w:t>
+      </w:r>
+    </w:p>
+    <w:p>
+      <w:pPr>
+        <w:spacing w:after="0" w:line="240" w:lineRule="auto"/>
+        <w:textAlignment w:val="baseline"/>
+        <w:rPr>
+          <w:rFonts w:ascii="Calibri" w:eastAsia="Times New Roman" w:hAnsi="Calibri" w:cs="Calibri"/>
+          <w:sz w:val="24"/>
+          <w:szCs w:val="24"/>
+        </w:rPr>
+      </w:pPr>
     </w:p>
     <w:p>
       <w:pPr>
@@ -809,6 +593,885 @@
         <w:ind w:left="1440"/>
         <w:textAlignment w:val="baseline"/>
         <w:rPr>
+          <w:rStyle w:val="normaltextrun"/>
+          <w:rFonts w:ascii="Calibri" w:eastAsia="Times New Roman" w:hAnsi="Calibri" w:cs="Calibri"/>
+        </w:rPr>
+      </w:pPr>
+      <w:r>
+        <w:rPr>
+          <w:rFonts w:ascii="Calibri" w:eastAsia="Times New Roman" w:hAnsi="Calibri" w:cs="Calibri"/>
+          <w:color w:val="000000"/>
+          <w:sz w:val="24"/>
+          <w:szCs w:val="24"/>
+        </w:rPr>
+        <w:t>Many of your customers are made up of people like me as an entrepreneur, and how I’ve run my business over the years aligns with your mission and values.  I help people achieve more, and I know I can do the same for Microsoft.</w:t>
+      </w:r>
+      <w:r>
+        <w:rPr>
+          <w:rFonts w:ascii="Calibri" w:eastAsia="Times New Roman" w:hAnsi="Calibri" w:cs="Calibri"/>
+          <w:sz w:val="24"/>
+          <w:szCs w:val="24"/>
+        </w:rPr>
+        <w:t> </w:t>
+      </w:r>
+      <w:bookmarkEnd w:id="4"/>
+      <w:bookmarkEnd w:id="5"/>
+    </w:p>
+    <w:p>
+      <w:pPr>
+        <w:pStyle w:val="Heading1"/>
+      </w:pPr>
+      <w:r>
+        <w:rPr>
+          <w:rStyle w:val="normaltextrun"/>
+        </w:rPr>
+        <w:t>Tell me a little bit about yourself</w:t>
+      </w:r>
+      <w:r>
+        <w:rPr>
+          <w:rStyle w:val="normaltextrun"/>
+        </w:rPr>
+        <w:t>.</w:t>
+      </w:r>
+    </w:p>
+    <w:p>
+      <w:pPr>
+        <w:pStyle w:val="paragraph"/>
+        <w:rPr>
+          <w:rStyle w:val="normaltextrun"/>
+        </w:rPr>
+      </w:pPr>
+      <w:bookmarkStart w:id="6" w:name="OLE_LINK19"/>
+      <w:r>
+        <w:rPr>
+          <w:rStyle w:val="normaltextrun"/>
+        </w:rPr>
+        <w:t xml:space="preserve">My name is Erica Ingram, and I recently attended Lambda School, where I completed the full-stack web development track in </w:t>
+      </w:r>
+      <w:r>
+        <w:rPr>
+          <w:rStyle w:val="normaltextrun"/>
+        </w:rPr>
+        <w:t>July</w:t>
+      </w:r>
+      <w:r>
+        <w:rPr>
+          <w:rStyle w:val="normaltextrun"/>
+        </w:rPr>
+        <w:t xml:space="preserve"> 2020.   I </w:t>
+      </w:r>
+      <w:r>
+        <w:rPr>
+          <w:rStyle w:val="normaltextrun"/>
+        </w:rPr>
+        <w:t xml:space="preserve">managed </w:t>
+      </w:r>
+      <w:r>
+        <w:rPr>
+          <w:rStyle w:val="normaltextrun"/>
+        </w:rPr>
+        <w:t xml:space="preserve">cross-functional international teams during build weeks to develop software projects.  </w:t>
+      </w:r>
+    </w:p>
+    <w:p>
+      <w:pPr>
+        <w:pStyle w:val="paragraph"/>
+      </w:pPr>
+      <w:r>
+        <w:rPr>
+          <w:rStyle w:val="normaltextrun"/>
+        </w:rPr>
+        <w:t xml:space="preserve">On the side during my time there, I </w:t>
+      </w:r>
+      <w:r>
+        <w:rPr>
+          <w:rStyle w:val="normaltextrun"/>
+        </w:rPr>
+        <w:t xml:space="preserve">researched what would make me valuable to Microsoft as an employee and </w:t>
+      </w:r>
+      <w:r>
+        <w:rPr>
+          <w:rStyle w:val="normaltextrun"/>
+        </w:rPr>
+        <w:t>learned Bootstrap, GraphQL, Cypress, Tailwind CSS, Type</w:t>
+      </w:r>
+      <w:r>
+        <w:rPr>
+          <w:rStyle w:val="normaltextrun"/>
+        </w:rPr>
+        <w:t>S</w:t>
+      </w:r>
+      <w:r>
+        <w:rPr>
+          <w:rStyle w:val="normaltextrun"/>
+        </w:rPr>
+        <w:t>cript, more advanced VB, animation in both CSS and React, Java, Azure</w:t>
+      </w:r>
+      <w:r>
+        <w:rPr>
+          <w:rStyle w:val="normaltextrun"/>
+        </w:rPr>
+        <w:t xml:space="preserve">, </w:t>
+      </w:r>
+      <w:r>
+        <w:rPr>
+          <w:rStyle w:val="normaltextrun"/>
+        </w:rPr>
+        <w:t xml:space="preserve">Docker, </w:t>
+      </w:r>
+      <w:r>
+        <w:rPr>
+          <w:rStyle w:val="normaltextrun"/>
+        </w:rPr>
+        <w:t>object-oriented design patterns, system design, and scalability</w:t>
+      </w:r>
+      <w:r>
+        <w:rPr>
+          <w:rStyle w:val="normaltextrun"/>
+        </w:rPr>
+        <w:t xml:space="preserve">.  </w:t>
+      </w:r>
+      <w:r>
+        <w:rPr>
+          <w:rStyle w:val="normaltextrun"/>
+        </w:rPr>
+        <w:t xml:space="preserve">I </w:t>
+      </w:r>
+      <w:r>
+        <w:rPr>
+          <w:rStyle w:val="normaltextrun"/>
+        </w:rPr>
+        <w:t xml:space="preserve">read the Clean series by Bob Martin and </w:t>
+      </w:r>
+      <w:r>
+        <w:rPr>
+          <w:rStyle w:val="normaltextrun"/>
+        </w:rPr>
+        <w:t xml:space="preserve">learned how to make a Cortana bot.  </w:t>
+      </w:r>
+      <w:r>
+        <w:rPr>
+          <w:rStyle w:val="normaltextrun"/>
+        </w:rPr>
+        <w:t xml:space="preserve">For eight weeks after the core curriculum, I did what I would call an </w:t>
+      </w:r>
+      <w:r>
+        <w:rPr>
+          <w:rStyle w:val="normaltextrun"/>
+        </w:rPr>
+        <w:lastRenderedPageBreak/>
+        <w:t xml:space="preserve">apprenticeship where we </w:t>
+      </w:r>
+      <w:r>
+        <w:rPr>
+          <w:rStyle w:val="normaltextrun"/>
+        </w:rPr>
+        <w:t xml:space="preserve">completed two full </w:t>
+      </w:r>
+      <w:r>
+        <w:rPr>
+          <w:rStyle w:val="normaltextrun"/>
+        </w:rPr>
+        <w:t>continu</w:t>
+      </w:r>
+      <w:r>
+        <w:rPr>
+          <w:rStyle w:val="normaltextrun"/>
+        </w:rPr>
+        <w:t>ous</w:t>
+      </w:r>
+      <w:r>
+        <w:rPr>
+          <w:rStyle w:val="normaltextrun"/>
+        </w:rPr>
+        <w:t xml:space="preserve"> development </w:t>
+      </w:r>
+      <w:r>
+        <w:rPr>
+          <w:rStyle w:val="normaltextrun"/>
+        </w:rPr>
+        <w:t xml:space="preserve">cycles </w:t>
+      </w:r>
+      <w:r>
+        <w:rPr>
+          <w:rStyle w:val="normaltextrun"/>
+        </w:rPr>
+        <w:t>on a live project, and received eight weeks of computer science instruction following that.  </w:t>
+      </w:r>
+    </w:p>
+    <w:p>
+      <w:pPr>
+        <w:pStyle w:val="paragraph"/>
+      </w:pPr>
+      <w:r>
+        <w:rPr>
+          <w:rStyle w:val="normaltextrun"/>
+        </w:rPr>
+        <w:t>Prior to Lambda, I owned a court transcription service for over a decade, where my love for programming really got started when I began developing software for my company in VB.  For nearly all of 2020, I've been attending school 40 hours a week, team-leading weekday evenings 16 to 20 hours a week, and operating my business in between.  It’s the busiest I've ever been and frankly I’m not looking to keep it up, but when I want to accomplish something, I do what it takes to make it happen, and this is what it took to make becoming a software developer happen.  Being a court transcriber for so many years has helped me develop skills like being thorough and methodical.  Developing a process to follow is one thing that made me so successful at court transcribing, and I believe I can bring that great advantage to my next venture.  </w:t>
+      </w:r>
+      <w:r>
+        <w:rPr>
+          <w:rStyle w:val="eop"/>
+        </w:rPr>
+        <w:t> </w:t>
+      </w:r>
+    </w:p>
+    <w:bookmarkEnd w:id="6"/>
+    <w:p>
+      <w:pPr>
+        <w:pStyle w:val="Heading1"/>
+      </w:pPr>
+      <w:r>
+        <w:rPr>
+          <w:rStyle w:val="normaltextrun"/>
+        </w:rPr>
+        <w:t>Why did you decide to get into </w:t>
+      </w:r>
+      <w:r>
+        <w:rPr>
+          <w:rStyle w:val="normaltextrun"/>
+          <w:i/>
+          <w:iCs/>
+        </w:rPr>
+        <w:t>track</w:t>
+      </w:r>
+      <w:r>
+        <w:rPr>
+          <w:rStyle w:val="normaltextrun"/>
+        </w:rPr>
+        <w:t> and become a </w:t>
+      </w:r>
+      <w:r>
+        <w:rPr>
+          <w:rStyle w:val="normaltextrun"/>
+          <w:i/>
+          <w:iCs/>
+        </w:rPr>
+        <w:t>role</w:t>
+      </w:r>
+      <w:r>
+        <w:rPr>
+          <w:rStyle w:val="normaltextrun"/>
+        </w:rPr>
+        <w:t>?</w:t>
+      </w:r>
+      <w:r>
+        <w:rPr>
+          <w:rStyle w:val="eop"/>
+        </w:rPr>
+        <w:t> </w:t>
+      </w:r>
+    </w:p>
+    <w:p>
+      <w:pPr>
+        <w:pStyle w:val="paragraph"/>
+      </w:pPr>
+      <w:r>
+        <w:rPr>
+          <w:rStyle w:val="normaltextrun"/>
+        </w:rPr>
+        <w:t>Two reasons; I love learning, and my entrepreneurship has left me feeling unchallenged.  Once I developed such a great process, the work wasn’t very challenging, and if I continue down the path I’ve planned, it will be even less challenging as time goes by. </w:t>
+      </w:r>
+      <w:r>
+        <w:rPr>
+          <w:rStyle w:val="eop"/>
+        </w:rPr>
+        <w:t> </w:t>
+      </w:r>
+    </w:p>
+    <w:p>
+      <w:pPr>
+        <w:pStyle w:val="paragraph"/>
+      </w:pPr>
+      <w:r>
+        <w:rPr>
+          <w:rStyle w:val="normaltextrun"/>
+        </w:rPr>
+        <w:t>Second reason is, I’m a problem solver and I love challenges.  As a solo entrepreneur, I needed a website and VB software to process work product, but didn’t have capital to hire a developer, so I learned to code instead.  A few macros to solve a given problem here and there turned into a complete software package.  There’s a lot of details to attend to because you’re every department, and it can be easy to miss things, so having software you can rely upon to solve your pain points and make your workflow efficient and complete from end to end is crucial, which I leaned into when creating my company’s software.  The software gave me back 25 hours of my life per week, and since I implemented it by far my most frequent customer compliment is how thorough I am.  I’m very excited to bring my resourcefulness and problem-solving skills to my next venture.</w:t>
+      </w:r>
+      <w:r>
+        <w:rPr>
+          <w:rStyle w:val="eop"/>
+        </w:rPr>
+        <w:t> </w:t>
+      </w:r>
+    </w:p>
+    <w:p>
+      <w:pPr>
+        <w:pStyle w:val="Heading1"/>
+      </w:pPr>
+      <w:r>
+        <w:rPr>
+          <w:rStyle w:val="normaltextrun"/>
+        </w:rPr>
+        <w:t xml:space="preserve">Tell me about the most recent project you worked on. </w:t>
+      </w:r>
+      <w:r>
+        <w:rPr>
+          <w:rStyle w:val="normaltextrun"/>
+        </w:rPr>
+        <w:t xml:space="preserve"> </w:t>
+      </w:r>
+      <w:r>
+        <w:rPr>
+          <w:rStyle w:val="normaltextrun"/>
+        </w:rPr>
+        <w:t>What were your responsibilities?</w:t>
+      </w:r>
+      <w:r>
+        <w:rPr>
+          <w:rStyle w:val="eop"/>
+        </w:rPr>
+        <w:t> </w:t>
+      </w:r>
+    </w:p>
+    <w:p>
+      <w:pPr>
+        <w:pStyle w:val="paragraph"/>
+      </w:pPr>
+      <w:r>
+        <w:t xml:space="preserve">The most recent project I worked on was </w:t>
+      </w:r>
+      <w:r>
+        <w:t>my</w:t>
+      </w:r>
+      <w:r>
+        <w:t xml:space="preserve"> Labs project.  Labs is an eight-week-long portion of Lambda where </w:t>
+      </w:r>
+      <w:r>
+        <w:t xml:space="preserve">all the students are assigned to a project and it's as close to on-the-job as you'll probably get in school.  You are required to come up, plan, develop, deploy, and entirely complete at least two product release canvasses.  </w:t>
+      </w:r>
+      <w:r>
+        <w:t>The point of Labs is to model and experience continuous deployment a</w:t>
+      </w:r>
+      <w:r>
+        <w:t>s if you were a</w:t>
+      </w:r>
+      <w:r>
+        <w:t xml:space="preserve">t a real company.  </w:t>
+      </w:r>
+      <w:r>
+        <w:t>Some Labs projects are started from scratch; ours was not.  So our project, Swaap, was started a few Labs cohorts ago, and so our team's overall goal was to continue development as opposed to starting something from scratch.  My role on the team was as web developer, and so my responsibilities were to assist in every portion of Swaap's continuous development and deployment.  This included adding on to the product vision document, assisting the team in creating release canvasses, reflecting on our work in weekly journal entries, selecting which release canvass we would work on and in what order, any planning required for any portion of the project, making decisions regarding how we would implement various features and bug fixes.  Fixing bugs and coding new features was not the biggest part of the project, by a long shot.  We managed our project on Trello using Agile methodology.  The previous team didn't do any testing, but I was responsible for all testing done on Swaap so far, mostly consisting of testing the landing page.</w:t>
+      </w:r>
+    </w:p>
+    <w:p>
+      <w:pPr>
+        <w:pStyle w:val="Heading1"/>
+      </w:pPr>
+      <w:r>
+        <w:rPr>
+          <w:rStyle w:val="normaltextrun"/>
+        </w:rPr>
+        <w:t>Describe a time you were able to improve upon the design that was originally suggested.</w:t>
+      </w:r>
+      <w:r>
+        <w:rPr>
+          <w:rStyle w:val="eop"/>
+        </w:rPr>
+        <w:t> </w:t>
+      </w:r>
+    </w:p>
+    <w:p>
+      <w:pPr>
+        <w:pStyle w:val="paragraph"/>
+      </w:pPr>
+      <w:r>
+        <w:t>I improved on NASA's media library search while building my clone of it.  For example, when you visit images.nasa.gov, you'll see there's only a textfield and a checklist of media types to search with initially.  You then receive another option of searching by year once you've completed one search.  That timeline option is in the left-hand side of the search results.</w:t>
+      </w:r>
+    </w:p>
+    <w:p>
+      <w:pPr>
+        <w:pStyle w:val="paragraph"/>
+      </w:pPr>
+      <w:r>
+        <w:lastRenderedPageBreak/>
+        <w:t>Mine is improved because I went ahead and put the timeline option up top with the rest of the search and there is no left-hand sidebar to take up room for search results.  In addition, on the NASA site, each search result has a tooltip and I put that same info in a short caption below each thumbnail as opposed to doing a tooltip for purposes of accessibility.</w:t>
+      </w:r>
+    </w:p>
+    <w:p>
+      <w:pPr>
+        <w:pStyle w:val="paragraph"/>
+      </w:pPr>
+      <w:r>
+        <w:t>I've added two animations in the form of a rocket flying across the top and an astronaut floating at the bottom.</w:t>
+      </w:r>
+    </w:p>
+    <w:p>
+      <w:pPr>
+        <w:pStyle w:val="Heading1"/>
+      </w:pPr>
+      <w:r>
+        <w:rPr>
+          <w:rStyle w:val="normaltextrun"/>
+        </w:rPr>
+        <w:t>Tell me about the project you are most proud of, and what your contribution was.</w:t>
+      </w:r>
+      <w:r>
+        <w:rPr>
+          <w:rStyle w:val="eop"/>
+        </w:rPr>
+        <w:t> </w:t>
+      </w:r>
+    </w:p>
+    <w:p>
+      <w:pPr>
+        <w:pStyle w:val="paragraph"/>
+      </w:pPr>
+      <w:r>
+        <w:rPr>
+          <w:rStyle w:val="eop"/>
+        </w:rPr>
+        <w:t xml:space="preserve">Well, it's frankly not my best coding, but the project I'm most proud of is my Access database.  With this database, </w:t>
+      </w:r>
+      <w:r>
+        <w:rPr>
+          <w:rStyle w:val="normaltextrun"/>
+        </w:rPr>
+        <w:t>I used text-analyzing software on over 10,000 transcript pages to produce autocorrect entries in Word to improve typing speed and accuracy.  It’s its own language more or less at this point.  I used VBA to automate creation of those entries regarding proper names and nouns.  As a court transcriber, I consistently produced twice the number of transcript pages over average due to VBA automation.  </w:t>
+      </w:r>
+      <w:r>
+        <w:rPr>
+          <w:rStyle w:val="eop"/>
+        </w:rPr>
+        <w:t> </w:t>
+      </w:r>
+      <w:bookmarkStart w:id="7" w:name="OLE_LINK29"/>
+      <w:bookmarkStart w:id="8" w:name="OLE_LINK30"/>
+      <w:bookmarkStart w:id="9" w:name="OLE_LINK33"/>
+    </w:p>
+    <w:p>
+      <w:pPr>
+        <w:pStyle w:val="paragraph"/>
+      </w:pPr>
+      <w:r>
+        <w:rPr>
+          <w:rStyle w:val="normaltextrun"/>
+        </w:rPr>
+        <w:t>In addition, my company provides completely unique features such as authority hyperlinking via CourtListener, .gov sites, and the like as well as tables of authority for free with every transcript via VBA automation.  No other transcriber provides it and most attorneys would charge for that as work product, but since I automated it, I was able to provide it for free and frequently served diverse low-income customers who can’t necessarily even afford an attorney.  Due process is extremely important, and because I deal with life or death matters sometimes, I appreciate how important it is to be fair minded and have an equal process that treats everyone the same. </w:t>
+      </w:r>
+      <w:r>
+        <w:rPr>
+          <w:rStyle w:val="eop"/>
+        </w:rPr>
+        <w:t> </w:t>
+      </w:r>
+    </w:p>
+    <w:bookmarkEnd w:id="7"/>
+    <w:bookmarkEnd w:id="8"/>
+    <w:bookmarkEnd w:id="9"/>
+    <w:p>
+      <w:pPr>
+        <w:pStyle w:val="Heading1"/>
+      </w:pPr>
+      <w:r>
+        <w:rPr>
+          <w:rStyle w:val="normaltextrun"/>
+        </w:rPr>
+        <w:t>Describe your production deployment process.</w:t>
+      </w:r>
+      <w:r>
+        <w:rPr>
+          <w:rStyle w:val="eop"/>
+        </w:rPr>
+        <w:t> </w:t>
+      </w:r>
+    </w:p>
+    <w:p>
+      <w:pPr>
+        <w:pStyle w:val="paragraph"/>
+        <w:rPr>
+          <w:rStyle w:val="normaltextrun"/>
+        </w:rPr>
+      </w:pPr>
+      <w:r>
+        <w:rPr>
+          <w:rStyle w:val="normaltextrun"/>
+        </w:rPr>
+        <w:t>Generally speaking, I have a repo; I open up a new branch</w:t>
+      </w:r>
+      <w:r>
+        <w:rPr>
+          <w:rStyle w:val="normaltextrun"/>
+        </w:rPr>
+        <w:t xml:space="preserve"> for each feature</w:t>
+      </w:r>
+      <w:r>
+        <w:rPr>
+          <w:rStyle w:val="normaltextrun"/>
+        </w:rPr>
+        <w:t xml:space="preserve">, push changes to the repo on that branch, do testing on the new code to ensure quality.  Then you put in a pull request to merge it with staging, where you test out the changes live before merging it to master.  </w:t>
+      </w:r>
+      <w:r>
+        <w:rPr>
+          <w:rStyle w:val="normaltextrun"/>
+        </w:rPr>
+        <w:t xml:space="preserve">At the end, you do clean up, such as deleting already-merged branches.  </w:t>
+      </w:r>
+      <w:r>
+        <w:rPr>
+          <w:rStyle w:val="normaltextrun"/>
+        </w:rPr>
+        <w:t>There are some checks and balances along the way to ensure nothing gets deployed that shouldn't, such as having multiple reviewers or a team lead look it over before approving it.  Different companies have their own specific processes and you should follow your company's as much as humanly possible.</w:t>
+      </w:r>
+      <w:r>
+        <w:rPr>
+          <w:rStyle w:val="normaltextrun"/>
+        </w:rPr>
+        <w:t xml:space="preserve">  </w:t>
+      </w:r>
+    </w:p>
+    <w:p>
+      <w:pPr>
+        <w:pStyle w:val="Heading1"/>
+      </w:pPr>
+      <w:r>
+        <w:rPr>
+          <w:rStyle w:val="normaltextrun"/>
+        </w:rPr>
+        <w:t>Give an example of where you have applied your technical knowledge in a practical way.</w:t>
+      </w:r>
+      <w:r>
+        <w:rPr>
+          <w:rStyle w:val="eop"/>
+        </w:rPr>
+        <w:t> </w:t>
+      </w:r>
+    </w:p>
+    <w:p>
+      <w:pPr>
+        <w:pStyle w:val="paragraph"/>
+      </w:pPr>
+      <w:bookmarkStart w:id="10" w:name="OLE_LINK1"/>
+      <w:bookmarkStart w:id="11" w:name="OLE_LINK2"/>
+      <w:r>
+        <w:rPr>
+          <w:rStyle w:val="normaltextrun"/>
+        </w:rPr>
+        <w:t>I used text-analyzing software on over 10,000 transcript pages to produce autocorrect entries in Word to improve typing speed and accuracy.  It’s its own language more or less at this point.  I used VBA to automate creation of those entries regarding proper names and nouns.  As a court transcriber, I consistently produced twice the number of transcript pages over average due to VBA automation.  </w:t>
+      </w:r>
+      <w:r>
+        <w:rPr>
+          <w:rStyle w:val="eop"/>
+        </w:rPr>
+        <w:t> </w:t>
+      </w:r>
+    </w:p>
+    <w:p>
+      <w:pPr>
+        <w:pStyle w:val="paragraph"/>
+      </w:pPr>
+      <w:r>
+        <w:rPr>
+          <w:rStyle w:val="normaltextrun"/>
+        </w:rPr>
+        <w:t>In addition, my company provides completely unique features such as authority hyperlinking via CourtListener, .gov sites, and the like as well as tables of authority for free with every transcript via VBA automation.  No other transcriber provides it and most attorneys would charge for that as work product, but since I automated it, I was able to provide it for free and frequently served diverse low-income customers who can’t necessarily even afford an attorney.  Due process is extremely important, and because I deal with life or death matters sometimes, I appreciate how important it is to be fair minded and have an equal process that treats everyone the same. </w:t>
+      </w:r>
+      <w:r>
+        <w:rPr>
+          <w:rStyle w:val="eop"/>
+        </w:rPr>
+        <w:t> </w:t>
+      </w:r>
+    </w:p>
+    <w:bookmarkEnd w:id="10"/>
+    <w:bookmarkEnd w:id="11"/>
+    <w:p>
+      <w:pPr>
+        <w:pStyle w:val="Heading1"/>
+      </w:pPr>
+      <w:r>
+        <w:rPr>
+          <w:rStyle w:val="normaltextrun"/>
+        </w:rPr>
+        <w:t>How did you manage source code?</w:t>
+      </w:r>
+      <w:r>
+        <w:rPr>
+          <w:rStyle w:val="eop"/>
+        </w:rPr>
+        <w:t> </w:t>
+      </w:r>
+      <w:bookmarkStart w:id="12" w:name="OLE_LINK3"/>
+      <w:bookmarkStart w:id="13" w:name="OLE_LINK4"/>
+    </w:p>
+    <w:p>
+      <w:pPr>
+        <w:spacing w:after="0"/>
+        <w:ind w:left="1440"/>
+        <w:rPr>
+          <w:rStyle w:val="normaltextrun"/>
+        </w:rPr>
+      </w:pPr>
+      <w:r>
+        <w:rPr>
+          <w:rStyle w:val="normaltextrun"/>
+        </w:rPr>
+        <w:t xml:space="preserve">For my labs project, I would make small commits, make appropriate comments describing things like why something was done a certain way, upload it to github according to Lambda's specified git flow.  If there was a code format, I would follow that.  The branches are named </w:t>
+      </w:r>
+      <w:r>
+        <w:rPr>
+          <w:rStyle w:val="normaltextrun"/>
+        </w:rPr>
+        <w:lastRenderedPageBreak/>
+        <w:t>according to guidelines dictated by Lambda</w:t>
+      </w:r>
+      <w:r>
+        <w:rPr>
+          <w:rStyle w:val="normaltextrun"/>
+        </w:rPr>
+        <w:t xml:space="preserve"> generally separated by features</w:t>
+      </w:r>
+      <w:r>
+        <w:rPr>
+          <w:rStyle w:val="normaltextrun"/>
+        </w:rPr>
+        <w:t>.  It gets merged to staging and then master according to the git flow dictated by Lambda.</w:t>
+      </w:r>
+    </w:p>
+    <w:bookmarkEnd w:id="12"/>
+    <w:bookmarkEnd w:id="13"/>
+    <w:p>
+      <w:pPr>
+        <w:pStyle w:val="Heading1"/>
+      </w:pPr>
+      <w:r>
+        <w:rPr>
+          <w:rStyle w:val="normaltextrun"/>
+        </w:rPr>
+        <w:t>What did you do to ensure quality in your deliverables?</w:t>
+      </w:r>
+      <w:r>
+        <w:rPr>
+          <w:rStyle w:val="eop"/>
+        </w:rPr>
+        <w:t> </w:t>
+      </w:r>
+    </w:p>
+    <w:p>
+      <w:pPr>
+        <w:spacing w:after="0"/>
+        <w:ind w:left="720" w:firstLine="720"/>
+        <w:rPr>
+          <w:rStyle w:val="normaltextrun"/>
+        </w:rPr>
+      </w:pPr>
+      <w:r>
+        <w:rPr>
+          <w:rStyle w:val="normaltextrun"/>
+        </w:rPr>
+        <w:t xml:space="preserve">I did </w:t>
+      </w:r>
+      <w:r>
+        <w:rPr>
+          <w:rStyle w:val="normaltextrun"/>
+        </w:rPr>
+        <w:t xml:space="preserve">most of the </w:t>
+      </w:r>
+      <w:r>
+        <w:rPr>
+          <w:rStyle w:val="normaltextrun"/>
+        </w:rPr>
+        <w:t xml:space="preserve">testing on </w:t>
+      </w:r>
+      <w:r>
+        <w:rPr>
+          <w:rStyle w:val="normaltextrun"/>
+        </w:rPr>
+        <w:t xml:space="preserve">my Labs project for our team.  I wrote tests for every item you see on the Swaap landing page.  </w:t>
+      </w:r>
+      <w:r>
+        <w:rPr>
+          <w:rStyle w:val="normaltextrun"/>
+        </w:rPr>
+        <w:t xml:space="preserve">We used Cypress, and testing is how we ensured quality. </w:t>
+      </w:r>
+    </w:p>
+    <w:p>
+      <w:pPr>
+        <w:pStyle w:val="Heading1"/>
+      </w:pPr>
+      <w:r>
+        <w:rPr>
+          <w:rStyle w:val="normaltextrun"/>
+        </w:rPr>
+        <w:t>When is the last time you downloaded a utility from the internet to make your work more productive, and what was it?</w:t>
+      </w:r>
+      <w:r>
+        <w:rPr>
+          <w:rStyle w:val="eop"/>
+        </w:rPr>
+        <w:t> </w:t>
+      </w:r>
+    </w:p>
+    <w:p>
+      <w:pPr>
+        <w:pStyle w:val="paragraph"/>
+        <w:rPr>
+          <w:rStyle w:val="eop"/>
+        </w:rPr>
+      </w:pPr>
+      <w:r>
+        <w:rPr>
+          <w:rStyle w:val="normaltextrun"/>
+        </w:rPr>
+        <w:t>In March of this year, after I found out Microsoft made Teams free to everyone for this year because of the pandemic, I immediately dug right in and moved all of my project management as well as to-dos and calendars over to Teams for work, personal, and school.  I manage my whole life with Teams now.  I mainly use the planner, onenote, files, github, and calendar features and am working on implementing others like the Wiki.  There’s nobody on my teams except me, but it’s still a great product to use for my purposes.  </w:t>
+      </w:r>
+      <w:r>
+        <w:rPr>
+          <w:rStyle w:val="eop"/>
+        </w:rPr>
+        <w:t> </w:t>
+      </w:r>
+    </w:p>
+    <w:p>
+      <w:pPr>
+        <w:pStyle w:val="Heading1"/>
+      </w:pPr>
+      <w:r>
+        <w:t>How to Describe Your Current Job Responsibilities</w:t>
+      </w:r>
+      <w:bookmarkStart w:id="14" w:name="OLE_LINK5"/>
+      <w:bookmarkStart w:id="15" w:name="OLE_LINK6"/>
+      <w:r>
+        <w:t>?</w:t>
+      </w:r>
+    </w:p>
+    <w:p>
+      <w:pPr>
+        <w:spacing w:after="0"/>
+        <w:ind w:left="1440"/>
+        <w:rPr>
+          <w:sz w:val="24"/>
+          <w:szCs w:val="24"/>
+        </w:rPr>
+      </w:pPr>
+      <w:bookmarkStart w:id="16" w:name="OLE_LINK7"/>
+      <w:bookmarkStart w:id="17" w:name="OLE_LINK8"/>
+      <w:bookmarkEnd w:id="14"/>
+      <w:bookmarkEnd w:id="15"/>
+      <w:r>
+        <w:rPr>
+          <w:sz w:val="24"/>
+          <w:szCs w:val="24"/>
+        </w:rPr>
+        <w:t xml:space="preserve">Currently, I </w:t>
+      </w:r>
+      <w:r>
+        <w:rPr>
+          <w:sz w:val="24"/>
+          <w:szCs w:val="24"/>
+        </w:rPr>
+        <w:t xml:space="preserve">do a couple things.  I </w:t>
+      </w:r>
+      <w:r>
+        <w:rPr>
+          <w:sz w:val="24"/>
+          <w:szCs w:val="24"/>
+        </w:rPr>
+        <w:t>work as both a team lead at Lambda School</w:t>
+      </w:r>
+      <w:r>
+        <w:rPr>
+          <w:sz w:val="24"/>
+          <w:szCs w:val="24"/>
+        </w:rPr>
+        <w:t xml:space="preserve"> for a part-time evenings cohort, where I am like a cross between a project manager and a teacher's assistant.  I'm there to do things like </w:t>
+      </w:r>
+      <w:r>
+        <w:rPr>
+          <w:sz w:val="24"/>
+          <w:szCs w:val="24"/>
+        </w:rPr>
+        <w:t xml:space="preserve">mentor students, </w:t>
+      </w:r>
+      <w:r>
+        <w:rPr>
+          <w:sz w:val="24"/>
+          <w:szCs w:val="24"/>
+        </w:rPr>
+        <w:t xml:space="preserve">grade </w:t>
+      </w:r>
+      <w:r>
+        <w:rPr>
+          <w:sz w:val="24"/>
+          <w:szCs w:val="24"/>
+        </w:rPr>
+        <w:t xml:space="preserve">their </w:t>
+      </w:r>
+      <w:r>
+        <w:rPr>
+          <w:sz w:val="24"/>
+          <w:szCs w:val="24"/>
+        </w:rPr>
+        <w:t xml:space="preserve">projects, have 1:1s twice a week with each student which included code review, hold stand-up a couple times a week with seven students, tracked attendance, and used a slackbot via slack workflow builder to manage tasks, information, and reminders.  Secondarily, </w:t>
+      </w:r>
+      <w:r>
+        <w:rPr>
+          <w:sz w:val="24"/>
+          <w:szCs w:val="24"/>
+        </w:rPr>
+        <w:t>I operate my own court transcription business outside of school and team-leading.  I wear every hat in my business</w:t>
+      </w:r>
+      <w:r>
+        <w:rPr>
+          <w:sz w:val="24"/>
+          <w:szCs w:val="24"/>
+        </w:rPr>
+        <w:t>, so I do all invoicing, all marketing, all administrative work, and all actual transcript production as well as deliver</w:t>
+      </w:r>
+      <w:r>
+        <w:rPr>
+          <w:sz w:val="24"/>
+          <w:szCs w:val="24"/>
+        </w:rPr>
+        <w:t>y, and I made software to do some of those things for me so I could focus more on actual transcript production and customer interaction.</w:t>
+      </w:r>
+    </w:p>
+    <w:bookmarkEnd w:id="16"/>
+    <w:bookmarkEnd w:id="17"/>
+    <w:p>
+      <w:pPr>
+        <w:pStyle w:val="Heading1"/>
+      </w:pPr>
+      <w:r>
+        <w:t xml:space="preserve">Tell Me About Yourself </w:t>
+      </w:r>
+    </w:p>
+    <w:p>
+      <w:pPr>
+        <w:spacing w:after="0" w:line="240" w:lineRule="auto"/>
+        <w:ind w:left="1440"/>
+        <w:textAlignment w:val="baseline"/>
+        <w:rPr>
+          <w:rFonts w:ascii="Times New Roman" w:eastAsia="Times New Roman" w:hAnsi="Times New Roman" w:cs="Times New Roman"/>
+          <w:sz w:val="24"/>
+          <w:szCs w:val="24"/>
+        </w:rPr>
+      </w:pPr>
+      <w:r>
+        <w:rPr>
+          <w:rFonts w:ascii="Calibri" w:eastAsia="Times New Roman" w:hAnsi="Calibri" w:cs="Calibri"/>
+          <w:color w:val="000000"/>
+          <w:sz w:val="24"/>
+          <w:szCs w:val="24"/>
+        </w:rPr>
+        <w:t>Name: Erica Ingram</w:t>
+      </w:r>
+      <w:r>
+        <w:rPr>
+          <w:rFonts w:ascii="Calibri" w:eastAsia="Times New Roman" w:hAnsi="Calibri" w:cs="Calibri"/>
+          <w:sz w:val="24"/>
+          <w:szCs w:val="24"/>
+        </w:rPr>
+        <w:t>  </w:t>
+      </w:r>
+    </w:p>
+    <w:p>
+      <w:pPr>
+        <w:spacing w:after="0" w:line="240" w:lineRule="auto"/>
+        <w:ind w:left="1440"/>
+        <w:textAlignment w:val="baseline"/>
+        <w:rPr>
           <w:rFonts w:ascii="Times New Roman" w:eastAsia="Times New Roman" w:hAnsi="Times New Roman" w:cs="Times New Roman"/>
           <w:sz w:val="24"/>
           <w:szCs w:val="24"/>
@@ -995,6 +1658,7 @@
           <w:sz w:val="24"/>
           <w:szCs w:val="24"/>
         </w:rPr>
+        <w:lastRenderedPageBreak/>
         <w:t>Prior to Lambda, I owned a court transcription service for over a decade, where my love for programming really got started.  I u</w:t>
       </w:r>
       <w:r>
@@ -1178,6 +1842,9 @@
           <w:szCs w:val="24"/>
         </w:rPr>
       </w:pPr>
+      <w:bookmarkStart w:id="18" w:name="OLE_LINK26"/>
+      <w:bookmarkStart w:id="19" w:name="OLE_LINK27"/>
+      <w:bookmarkStart w:id="20" w:name="OLE_LINK28"/>
       <w:r>
         <w:rPr>
           <w:rFonts w:ascii="Calibri" w:eastAsia="Times New Roman" w:hAnsi="Calibri" w:cs="Calibri"/>
@@ -1601,6 +2268,7 @@
           <w:sz w:val="24"/>
           <w:szCs w:val="24"/>
         </w:rPr>
+        <w:lastRenderedPageBreak/>
         <w:t>Many of your customers are made up of people like me as an entrepreneur, and how I’ve run my business over the years aligns with your mission and values.  I help people achieve more, and I know I can do the same for Microsoft.</w:t>
       </w:r>
       <w:r>
@@ -1612,6 +2280,9 @@
         <w:t> </w:t>
       </w:r>
     </w:p>
+    <w:bookmarkEnd w:id="18"/>
+    <w:bookmarkEnd w:id="19"/>
+    <w:bookmarkEnd w:id="20"/>
     <w:p>
       <w:pPr>
         <w:spacing w:after="0" w:line="240" w:lineRule="auto"/>
@@ -1646,8 +2317,8 @@
         </w:rPr>
         <w:t xml:space="preserve">Well, because of personal issues, I have found it difficult to maintain a healthy work-life balance.  </w:t>
       </w:r>
-      <w:bookmarkStart w:id="13" w:name="OLE_LINK11"/>
-      <w:bookmarkStart w:id="14" w:name="OLE_LINK12"/>
+      <w:bookmarkStart w:id="21" w:name="OLE_LINK11"/>
+      <w:bookmarkStart w:id="22" w:name="OLE_LINK12"/>
       <w:r>
         <w:rPr>
           <w:rStyle w:val="normaltextrun"/>
@@ -1660,24 +2331,24 @@
         </w:rPr>
         <w:t xml:space="preserve">efore the tech boom here in Seattle happened, I </w:t>
       </w:r>
-      <w:bookmarkStart w:id="15" w:name="OLE_LINK17"/>
-      <w:bookmarkStart w:id="16" w:name="OLE_LINK18"/>
+      <w:bookmarkStart w:id="23" w:name="OLE_LINK17"/>
+      <w:bookmarkStart w:id="24" w:name="OLE_LINK18"/>
       <w:r>
         <w:rPr>
           <w:rStyle w:val="normaltextrun"/>
         </w:rPr>
         <w:t>did yoga, ran five miles a day, played video games with my husband, sewed, made candles, had plants I took care of, collected graded hockey cards,</w:t>
       </w:r>
-      <w:bookmarkEnd w:id="15"/>
-      <w:bookmarkEnd w:id="16"/>
+      <w:bookmarkEnd w:id="23"/>
+      <w:bookmarkEnd w:id="24"/>
       <w:r>
         <w:rPr>
           <w:rStyle w:val="normaltextrun"/>
         </w:rPr>
         <w:t xml:space="preserve"> and other things.  </w:t>
       </w:r>
-      <w:bookmarkStart w:id="17" w:name="OLE_LINK9"/>
-      <w:bookmarkStart w:id="18" w:name="OLE_LINK10"/>
+      <w:bookmarkStart w:id="25" w:name="OLE_LINK9"/>
+      <w:bookmarkStart w:id="26" w:name="OLE_LINK10"/>
       <w:r>
         <w:rPr>
           <w:rStyle w:val="normaltextrun"/>
@@ -1688,7 +2359,31 @@
         <w:rPr>
           <w:rStyle w:val="normaltextrun"/>
         </w:rPr>
-        <w:t>hen the tech boom happened, my income stayed the same and the expenses certainly did not, so I had to work more, and that meant giving up my hobbies.  It does have a negative impact on my focus and motiviation, but the bills had to be paid regardless of whether I wanted to spend time with my spouse or do something for myself.  That's actually one of the reasons I attended Lambda and really want to work at Microsoft; working at Microsoft, with the environment you foster, will allow me to spend time with my family, have a work-life balance, and get more done in a much shorter amount of time.</w:t>
+        <w:t xml:space="preserve">hen the tech boom happened, my income stayed the same and the expenses certainly did not, so I had to work more, and that meant giving up my hobbies.  It does have a negative impact on my focus and motiviation, but the bills had to be paid regardless of whether I wanted to spend time with my spouse or do something for myself.  That's actually one of the reasons I attended Lambda and really want to work at Microsoft; working at Microsoft, with the environment you foster, will allow me to spend time with my family, have a work-life balance, </w:t>
+      </w:r>
+      <w:r>
+        <w:rPr>
+          <w:rStyle w:val="normaltextrun"/>
+        </w:rPr>
+        <w:t xml:space="preserve">exercise in the way I want to, </w:t>
+      </w:r>
+      <w:r>
+        <w:rPr>
+          <w:rStyle w:val="normaltextrun"/>
+        </w:rPr>
+        <w:t xml:space="preserve">and </w:t>
+      </w:r>
+      <w:r>
+        <w:rPr>
+          <w:rStyle w:val="normaltextrun"/>
+        </w:rPr>
+        <w:t>other things</w:t>
+      </w:r>
+      <w:r>
+        <w:rPr>
+          <w:rStyle w:val="normaltextrun"/>
+        </w:rPr>
+        <w:t>.</w:t>
       </w:r>
       <w:r>
         <w:rPr>
@@ -1706,10 +2401,10 @@
         </w:rPr>
       </w:pPr>
     </w:p>
-    <w:bookmarkEnd w:id="13"/>
-    <w:bookmarkEnd w:id="14"/>
-    <w:bookmarkEnd w:id="17"/>
-    <w:bookmarkEnd w:id="18"/>
+    <w:bookmarkEnd w:id="21"/>
+    <w:bookmarkEnd w:id="22"/>
+    <w:bookmarkEnd w:id="25"/>
+    <w:bookmarkEnd w:id="26"/>
     <w:p>
       <w:pPr>
         <w:pStyle w:val="Heading1"/>
@@ -1830,9 +2525,6 @@
         <w:t> </w:t>
       </w:r>
       <w:r>
-        <w:t xml:space="preserve">I'm currently reading the Gang of Four Design Patterns book and Intro to Algorithms on the side.  </w:t>
-      </w:r>
-      <w:r>
         <w:t>I would continu</w:t>
       </w:r>
       <w:r>
@@ -1845,17 +2537,13 @@
         <w:t>side</w:t>
       </w:r>
       <w:r>
-        <w:t xml:space="preserve"> projects to learn and grasp concepts in the given language</w:t>
-      </w:r>
-      <w:r>
-        <w:t>, which I've always had since I entered Lambda</w:t>
-      </w:r>
-      <w:r>
-        <w:t>.</w:t>
+        <w:t xml:space="preserve"> projects to learn and grasp concepts in the given language.</w:t>
       </w:r>
       <w:r>
         <w:t xml:space="preserve">  </w:t>
       </w:r>
+      <w:bookmarkStart w:id="27" w:name="_GoBack"/>
+      <w:bookmarkEnd w:id="27"/>
     </w:p>
     <w:p>
       <w:pPr>
@@ -1874,6 +2562,7 @@
         <w:pStyle w:val="Heading1"/>
       </w:pPr>
       <w:r>
+        <w:lastRenderedPageBreak/>
         <w:t xml:space="preserve">Why Did You Leave Your Last Job? </w:t>
       </w:r>
     </w:p>
@@ -1982,15 +2671,7 @@
         </w:rPr>
       </w:pPr>
       <w:r>
-        <w:t xml:space="preserve">Being a court transcriber, the Microsoft product that excites me the most is Office.  You can achieve so much with it for such a small cost.  It allows businesses to do things at a low cost that might be very expensive otherwise.  You practically can’t run a business without </w:t>
-      </w:r>
-      <w:proofErr w:type="gramStart"/>
-      <w:r>
-        <w:t>it, because</w:t>
-      </w:r>
-      <w:proofErr w:type="gramEnd"/>
-      <w:r>
-        <w:t xml:space="preserve"> every business needs the ability to produce professional consistent documents. </w:t>
+        <w:t>Being a court transcriber, the Microsoft product that excites me the most is Office.  You can achieve so much with it for such a small cost.  It allows businesses to do things at a low cost that might be very expensive otherwise.  You practically can’t run a business without it, because every business needs the ability to produce professional consistent documents. </w:t>
       </w:r>
     </w:p>
     <w:p>
@@ -2050,14 +2731,14 @@
           <w:rFonts w:ascii="Times New Roman" w:hAnsi="Times New Roman" w:cs="Times New Roman"/>
         </w:rPr>
       </w:pPr>
-      <w:bookmarkStart w:id="19" w:name="OLE_LINK22"/>
-      <w:bookmarkStart w:id="20" w:name="OLE_LINK23"/>
+      <w:bookmarkStart w:id="28" w:name="OLE_LINK22"/>
+      <w:bookmarkStart w:id="29" w:name="OLE_LINK23"/>
       <w:r>
         <w:t>Microsoft’s mission is to empower every person and organization on the planet to achieve more, which I live every day in my court transcription business.  I have a diverse customer base that doesn’t necessarily know about case law or what rules, regulations, and statutes are online.  Many of them have to check their email at the library because they don’t even own computers, so my transcripts allow non-lawyers to look up and read case law or other authority that they might not otherwise be able to access or that would be extremely difficult for them to access.  Two clicks, and they’re able to read authority cited in the transcript so they can craft arguments they wish to make to the appeals court.  In this way, I empower every customer I have to achieve more with the services I provide.   </w:t>
       </w:r>
     </w:p>
-    <w:bookmarkEnd w:id="19"/>
-    <w:bookmarkEnd w:id="20"/>
+    <w:bookmarkEnd w:id="28"/>
+    <w:bookmarkEnd w:id="29"/>
     <w:p>
       <w:pPr>
         <w:pStyle w:val="Heading2"/>
@@ -2078,21 +2759,7 @@
         <w:rPr>
           <w:rStyle w:val="normaltextrun"/>
         </w:rPr>
-        <w:t xml:space="preserve">Being a court transcriber, the Microsoft product that excites me the most is Office.  You can achieve so much with it for such a small cost.  It allows businesses to do things at a low cost that might be very expensive otherwise.  You practically can’t run a business without </w:t>
-      </w:r>
-      <w:proofErr w:type="gramStart"/>
-      <w:r>
-        <w:rPr>
-          <w:rStyle w:val="normaltextrun"/>
-        </w:rPr>
-        <w:t>it, because</w:t>
-      </w:r>
-      <w:proofErr w:type="gramEnd"/>
-      <w:r>
-        <w:rPr>
-          <w:rStyle w:val="normaltextrun"/>
-        </w:rPr>
-        <w:t xml:space="preserve"> every business needs the ability to produce professional consistent documents. </w:t>
+        <w:t>Being a court transcriber, the Microsoft product that excites me the most is Office.  You can achieve so much with it for such a small cost.  It allows businesses to do things at a low cost that might be very expensive otherwise.  You practically can’t run a business without it, because every business needs the ability to produce professional consistent documents. </w:t>
       </w:r>
     </w:p>
     <w:p>
@@ -2100,6 +2767,7 @@
         <w:pStyle w:val="Heading2"/>
       </w:pPr>
       <w:r>
+        <w:lastRenderedPageBreak/>
         <w:t>What similar skills and experience do you have that has prepared you with the knowledge to do this work? </w:t>
       </w:r>
     </w:p>
@@ -2125,14 +2793,14 @@
         <w:spacing w:after="0"/>
         <w:ind w:left="1440"/>
       </w:pPr>
-      <w:bookmarkStart w:id="21" w:name="OLE_LINK13"/>
-      <w:bookmarkStart w:id="22" w:name="OLE_LINK14"/>
+      <w:bookmarkStart w:id="30" w:name="OLE_LINK13"/>
+      <w:bookmarkStart w:id="31" w:name="OLE_LINK14"/>
       <w:r>
         <w:t xml:space="preserve">My values align greatly with Microsoft's core values and, for that reason, I really want to work here.  I know I would fit in and shine here.  But given how much I want to work here, I applied for the position where I think I would fit best because I want to give Microsoft my best work, and this is where I think I could do that.  </w:t>
       </w:r>
     </w:p>
-    <w:bookmarkEnd w:id="21"/>
-    <w:bookmarkEnd w:id="22"/>
+    <w:bookmarkEnd w:id="30"/>
+    <w:bookmarkEnd w:id="31"/>
     <w:p>
       <w:pPr>
         <w:pStyle w:val="Heading1"/>
@@ -2339,16 +3007,17 @@
         <w:pStyle w:val="Heading1"/>
       </w:pPr>
       <w:r>
+        <w:lastRenderedPageBreak/>
         <w:t>Tell me about how you dealt with a tough challenge</w:t>
       </w:r>
       <w:r>
         <w:t>.</w:t>
       </w:r>
-      <w:bookmarkStart w:id="23" w:name="OLE_LINK31"/>
-      <w:bookmarkStart w:id="24" w:name="OLE_LINK32"/>
-    </w:p>
-    <w:bookmarkEnd w:id="23"/>
-    <w:bookmarkEnd w:id="24"/>
+      <w:bookmarkStart w:id="32" w:name="OLE_LINK31"/>
+      <w:bookmarkStart w:id="33" w:name="OLE_LINK32"/>
+    </w:p>
+    <w:bookmarkEnd w:id="32"/>
+    <w:bookmarkEnd w:id="33"/>
     <w:p>
       <w:pPr>
         <w:ind w:left="1440"/>
@@ -2464,15 +3133,7 @@
         <w:pStyle w:val="paragraph"/>
       </w:pPr>
       <w:r>
-        <w:t xml:space="preserve">The result has largely been returning </w:t>
-      </w:r>
-      <w:proofErr w:type="gramStart"/>
-      <w:r>
-        <w:t>customers, because</w:t>
-      </w:r>
-      <w:proofErr w:type="gramEnd"/>
-      <w:r>
-        <w:t xml:space="preserve"> I know to admit when I made a mistake and when I didn’t, and most of my customers respect that greatly.  I might make mistakes, but I'll always face them head on, fix them to the best of my ability, and try my best to learn and grow from them. </w:t>
+        <w:t>The result has largely been returning customers, because I know to admit when I made a mistake and when I didn’t, and most of my customers respect that greatly.  I might make mistakes, but I'll always face them head on, fix them to the best of my ability, and try my best to learn and grow from them. </w:t>
       </w:r>
     </w:p>
     <w:p>
@@ -2504,15 +3165,11 @@
         <w:pStyle w:val="paragraph"/>
       </w:pPr>
       <w:r>
-        <w:t xml:space="preserve">I keep myself organized with a couple of tools, incidentally all Microsoft tools, including my database, OneNote, and Microsoft ToDo.  I use GTD to set priorities.  With Microsoft ToDo, I set up recurring tasks for things like side projects, team leading, code reviews, </w:t>
-      </w:r>
-      <w:proofErr w:type="gramStart"/>
-      <w:r>
-        <w:t>school work</w:t>
-      </w:r>
-      <w:proofErr w:type="gramEnd"/>
-      <w:r>
-        <w:t xml:space="preserve">, sort them all into separate lists, and add them to “MY Day” each morning.  Then I have the “My Day” list of tasks to achieve for the entire day.  If something is a must-do, I mark it ‘important’ and make sure the 'important’ ones are what I work on first.  Everything else comes after those are done or as time allows during the day in between accomplishing ‘important’ tasks. </w:t>
+        <w:t xml:space="preserve">I keep myself organized with a couple of tools, incidentally all Microsoft tools, including my database, OneNote, and Microsoft ToDo.  I use GTD to set priorities.  With Microsoft ToDo, I set </w:t>
+      </w:r>
+      <w:r>
+        <w:lastRenderedPageBreak/>
+        <w:t xml:space="preserve">up recurring tasks for things like side projects, team leading, code reviews, school work, sort them all into separate lists, and add them to “MY Day” each morning.  Then I have the “My Day” list of tasks to achieve for the entire day.  If something is a must-do, I mark it ‘important’ and make sure the 'important’ ones are what I work on first.  Everything else comes after those are done or as time allows during the day in between accomplishing ‘important’ tasks. </w:t>
       </w:r>
     </w:p>
     <w:p>
@@ -2635,7 +3292,11 @@
         <w:t xml:space="preserve">in developing my software </w:t>
       </w:r>
       <w:r>
-        <w:t>to be able to take as many jobs with very short turnaround times as possible, which requires an extremely fine-tuned and efficient production process to pull off, which would increase my salary without really increasing my workload.  To do this, you must hit all your points, regularly, no missing deadlines, no procrastinating.  You need to execute.  But eventually I would set goal amounts for myself and see if I could beat that amount the next day or not.  I did that all the time while running my business</w:t>
+        <w:t xml:space="preserve">to be able to take as many jobs with very short turnaround times as possible, which requires an extremely fine-tuned and efficient production process to pull off, which would increase my salary without really increasing my workload.  To do this, you must hit all your points, regularly, no missing deadlines, no procrastinating.  You need to execute.  But eventually I would set goal amounts for myself and see if I could beat that </w:t>
+      </w:r>
+      <w:r>
+        <w:lastRenderedPageBreak/>
+        <w:t>amount the next day or not.  I did that all the time while running my business</w:t>
       </w:r>
       <w:r>
         <w:t>, and the more features I built into my software, the more often I reached my goal.</w:t>
@@ -2689,8 +3350,8 @@
           <w:rStyle w:val="normaltextrun"/>
         </w:rPr>
       </w:pPr>
-      <w:bookmarkStart w:id="25" w:name="OLE_LINK15"/>
-      <w:bookmarkStart w:id="26" w:name="OLE_LINK16"/>
+      <w:bookmarkStart w:id="34" w:name="OLE_LINK15"/>
+      <w:bookmarkStart w:id="35" w:name="OLE_LINK16"/>
       <w:r>
         <w:rPr>
           <w:rStyle w:val="normaltextrun"/>
@@ -2740,8 +3401,8 @@
         <w:t xml:space="preserve"> process, and I'm passionate about making that happen in everything I do.</w:t>
       </w:r>
     </w:p>
-    <w:bookmarkEnd w:id="25"/>
-    <w:bookmarkEnd w:id="26"/>
+    <w:bookmarkEnd w:id="34"/>
+    <w:bookmarkEnd w:id="35"/>
     <w:p>
       <w:pPr>
         <w:pStyle w:val="Heading1"/>
@@ -2891,15 +3552,7 @@
         <w:ind w:left="1440"/>
       </w:pPr>
       <w:r>
-        <w:t xml:space="preserve">Something I struggled with early on in my career for several years was overcommitting and not saying </w:t>
-      </w:r>
-      <w:proofErr w:type="gramStart"/>
-      <w:r>
-        <w:t>no</w:t>
-      </w:r>
-      <w:proofErr w:type="gramEnd"/>
-      <w:r>
-        <w:t xml:space="preserve"> enough because of my insecurity about income.  I would then get overwhelmed and be late on a transcript by </w:t>
+        <w:t xml:space="preserve">Something I struggled with early on in my career for several years was overcommitting and not saying no enough because of my insecurity about income.  I would then get overwhelmed and be late on a transcript by </w:t>
       </w:r>
       <w:r>
         <w:t xml:space="preserve">anywhere from </w:t>
@@ -2923,7 +3576,11 @@
         <w:t xml:space="preserve"> whatsoever</w:t>
       </w:r>
       <w:r>
-        <w:t>.  But how I fixed it was to just force myself to not act on my own insecurities, not say yes to everything.  I just stopped.  I made software to help me figure out what I could handle and then adhered to what the software told me I could handle by saying no.  The person or contractor I've worked with the longest in my court transcription career has said many times and would probably say so today that one reason she enjoys working with me so much is because I am forward and honest and admit when things are going wrong, for better or worse for me.  I don't sugar coat things and I own what I do, and I have several customers who respect that so much that they stay with me because they know exactly what they're getting from me and they know I'll communicate openly and honestly even if the result doesn't reflect well on me, such as being a few hours late on a transcript.</w:t>
+        <w:t xml:space="preserve">.  But how I fixed it was to just force myself to not act on my own insecurities, not say yes to everything.  I just stopped.  I made software to help me figure out what I could handle and then adhered to what the software told me I could handle by saying no.  The person or contractor I've worked with the longest in my court transcription career has said many times and would probably say so today that one reason she enjoys working with me so much is because I am forward and honest and admit when things are going wrong, for better or worse for me.  I don't sugar coat things and </w:t>
+      </w:r>
+      <w:r>
+        <w:lastRenderedPageBreak/>
+        <w:t>I own what I do, and I have several customers who respect that so much that they stay with me because they know exactly what they're getting from me and they know I'll communicate openly and honestly even if the result doesn't reflect well on me, such as being a few hours late on a transcript.</w:t>
       </w:r>
       <w:r>
         <w:t xml:space="preserve">  That's not to say it happens regularly whatsoever; it doesn't, but how I handle the times that it does happen really matter to my clients.</w:t>
@@ -3142,6 +3799,133 @@
     <w:p>
       <w:pPr>
         <w:pStyle w:val="paragraph"/>
+      </w:pPr>
+      <w:r>
+        <w:t xml:space="preserve">So I participate in something called Searchlight.  I don't know if you've heard of it, but it's basically a third-party recommendation </w:t>
+      </w:r>
+      <w:r>
+        <w:t>service</w:t>
+      </w:r>
+      <w:r>
+        <w:t xml:space="preserve">.  </w:t>
+      </w:r>
+      <w:r>
+        <w:t xml:space="preserve">I </w:t>
+      </w:r>
+      <w:r>
+        <w:t xml:space="preserve">as the recommendee ask people to give </w:t>
+      </w:r>
+      <w:r>
+        <w:t>me</w:t>
+      </w:r>
+      <w:r>
+        <w:t xml:space="preserve"> a reference.  </w:t>
+      </w:r>
+      <w:r>
+        <w:t>Searchlight then</w:t>
+      </w:r>
+      <w:r>
+        <w:t xml:space="preserve"> ask</w:t>
+      </w:r>
+      <w:r>
+        <w:t>s</w:t>
+      </w:r>
+      <w:r>
+        <w:t xml:space="preserve"> the reference to rate me on several </w:t>
+      </w:r>
+      <w:r>
+        <w:t xml:space="preserve">employable-type </w:t>
+      </w:r>
+      <w:r>
+        <w:t xml:space="preserve">metrics and give an example </w:t>
+      </w:r>
+      <w:r>
+        <w:t xml:space="preserve">or story </w:t>
+      </w:r>
+      <w:r>
+        <w:t xml:space="preserve">for each </w:t>
+      </w:r>
+      <w:r>
+        <w:t>rating</w:t>
+      </w:r>
+      <w:r>
+        <w:t xml:space="preserve">.  I </w:t>
+      </w:r>
+      <w:r>
+        <w:t>did not give any direction whatsoever as to what each person wrote, nor do I s</w:t>
+      </w:r>
+      <w:r>
+        <w:t xml:space="preserve">ee any feedback given by anyone except for one answer to one question.  I have seven recommendations in this service, one from my business and the rest from my time at school.  Three of them are from previous direct managers.  But in order to share this with anyone, I must have an e-mail address to </w:t>
+      </w:r>
+      <w:r>
+        <w:t>share it with you or whoever else at Microsoft wants to see it</w:t>
+      </w:r>
+      <w:r>
+        <w:t xml:space="preserve">.  </w:t>
+      </w:r>
+      <w:r>
+        <w:t>I'm putting you on the spot a little bit here, but i</w:t>
+      </w:r>
+      <w:r>
+        <w:t xml:space="preserve">s this something you would be interested in </w:t>
+      </w:r>
+      <w:r>
+        <w:t>receiving</w:t>
+      </w:r>
+      <w:r>
+        <w:t>?</w:t>
+      </w:r>
+      <w:r>
+        <w:t xml:space="preserve">  If so, I will need an e-mail address to send the report to.</w:t>
+      </w:r>
+    </w:p>
+    <w:p>
+      <w:pPr>
+        <w:pStyle w:val="paragraph"/>
+      </w:pPr>
+      <w:r>
+        <w:t>Is there anything I can do to make your decision easier?</w:t>
+      </w:r>
+    </w:p>
+    <w:p>
+      <w:pPr>
+        <w:pStyle w:val="paragraph"/>
+      </w:pPr>
+      <w:r>
+        <w:t>Do you have any feedback for me?</w:t>
+      </w:r>
+    </w:p>
+    <w:p>
+      <w:pPr>
+        <w:pStyle w:val="paragraph"/>
+      </w:pPr>
+      <w:r>
+        <w:lastRenderedPageBreak/>
+        <w:t>Is there any subject matter you would suggest I review or prepare for before a possible next interview?</w:t>
+      </w:r>
+    </w:p>
+    <w:p>
+      <w:pPr>
+        <w:pStyle w:val="paragraph"/>
+      </w:pPr>
+      <w:r>
+        <w:t>What does success look like in this role?  What does going above and beyond look like?</w:t>
+      </w:r>
+    </w:p>
+    <w:p>
+      <w:pPr>
+        <w:pStyle w:val="paragraph"/>
+        <w:rPr>
+          <w:rFonts w:eastAsiaTheme="minorHAnsi"/>
+        </w:rPr>
+      </w:pPr>
+      <w:r>
+        <w:t>How do you evaluate the work of your employees? </w:t>
+      </w:r>
+    </w:p>
+    <w:p>
+      <w:pPr>
+        <w:pStyle w:val="paragraph"/>
         <w:rPr>
           <w:rFonts w:ascii="Times New Roman" w:hAnsi="Times New Roman" w:cs="Times New Roman"/>
         </w:rPr>
@@ -3225,31 +4009,9 @@
     <w:p>
       <w:pPr>
         <w:pStyle w:val="paragraph"/>
-        <w:rPr>
-          <w:rFonts w:eastAsiaTheme="minorHAnsi"/>
-        </w:rPr>
-      </w:pPr>
-      <w:r>
-        <w:t>How do you evaluate the work of your employees? </w:t>
-      </w:r>
-    </w:p>
-    <w:p>
-      <w:pPr>
-        <w:pStyle w:val="paragraph"/>
       </w:pPr>
       <w:r>
         <w:t>How do you deal with overtime? </w:t>
-      </w:r>
-    </w:p>
-    <w:p>
-      <w:pPr>
-        <w:pStyle w:val="paragraph"/>
-      </w:pPr>
-      <w:r>
-        <w:t>What does success look like in this role?</w:t>
-      </w:r>
-      <w:r>
-        <w:t xml:space="preserve">  What does going above and beyond look like?</w:t>
       </w:r>
     </w:p>
     <w:p>
@@ -3402,146 +4164,21 @@
       <w:r>
         <w:t>There are many things that set Microsoft apart from its competitors; their products are more user friendly.  They also have a different business model than their competitors, as Microsoft hasn’t relied on ads nearly as heavily as their competitors have.  This is because Microsoft, simply put, offers superior products and services. </w:t>
       </w:r>
-    </w:p>
-    <w:p>
-      <w:pPr>
-        <w:pStyle w:val="Heading1"/>
-      </w:pPr>
-      <w:r>
-        <w:rPr>
-          <w:rFonts w:eastAsia="Arial"/>
-        </w:rPr>
-        <w:t>Really dig deep and fully explain your "Why?" of starting Lambda School</w:t>
-      </w:r>
-      <w:proofErr w:type="gramStart"/>
-      <w:r>
-        <w:rPr>
-          <w:rFonts w:eastAsia="Arial"/>
-        </w:rPr>
-        <w:t xml:space="preserve">. </w:t>
-      </w:r>
-      <w:proofErr w:type="gramEnd"/>
-      <w:r>
-        <w:rPr>
-          <w:rFonts w:eastAsia="Arial"/>
-        </w:rPr>
-        <w:t xml:space="preserve">Imagine what your future will look like.  This can take any format that will be useful to you in the future: </w:t>
-      </w:r>
-    </w:p>
+      <w:r>
+        <w:t xml:space="preserve"> </w:t>
+      </w:r>
+    </w:p>
+    <w:bookmarkEnd w:id="0"/>
+    <w:bookmarkEnd w:id="1"/>
     <w:p>
       <w:pPr>
         <w:ind w:left="1440"/>
         <w:rPr>
-          <w:sz w:val="24"/>
-          <w:szCs w:val="24"/>
-        </w:rPr>
-      </w:pPr>
-      <w:r>
-        <w:rPr>
-          <w:rFonts w:ascii="Arial" w:eastAsia="Arial" w:hAnsi="Arial" w:cs="Arial"/>
-          <w:color w:val="000000" w:themeColor="text1"/>
-          <w:sz w:val="24"/>
-          <w:szCs w:val="24"/>
-        </w:rPr>
-        <w:t xml:space="preserve"> </w:t>
-      </w:r>
-      <w:r>
-        <w:rPr>
           <w:rFonts w:ascii="Calibri" w:eastAsia="Calibri" w:hAnsi="Calibri" w:cs="Calibri"/>
           <w:sz w:val="24"/>
           <w:szCs w:val="24"/>
         </w:rPr>
-        <w:t xml:space="preserve">I want a six-figure remote developer job.  I'm pretty poor, I've got *a lot* of bills to pay, but I really love doing this stuff.  I've gotten a taste of it from doing my company's website as well as database, where I had to learn VBA and MySQL, and I love doing that stuff.  I haven't been able to because I'm not making enough money to take time off, but when I have time, I'm also working on a speech recognition engine that interacts with my database.  I got one kind of working from a form in my database, but it was using PocketSphinx, which has too small of a vocabulary for what I need, and haven't transferred it to regular Sphinx yet.  I would love to someday finish that.   My database needs some things I don't have time to do yet, and I'd love to also polish that off and maybe sell the business with the software.  It's pretty good stuff for the right buyer. </w:t>
-      </w:r>
-    </w:p>
-    <w:p>
-      <w:pPr>
-        <w:ind w:left="1440"/>
-        <w:rPr>
-          <w:sz w:val="24"/>
-          <w:szCs w:val="24"/>
-        </w:rPr>
-      </w:pPr>
-      <w:r>
-        <w:rPr>
-          <w:rFonts w:ascii="Calibri" w:eastAsia="Calibri" w:hAnsi="Calibri" w:cs="Calibri"/>
-          <w:sz w:val="24"/>
-          <w:szCs w:val="24"/>
-        </w:rPr>
-        <w:t>I just now would like to learn enough to get paid by other people to do this kind of work</w:t>
-      </w:r>
-      <w:proofErr w:type="gramStart"/>
-      <w:r>
-        <w:rPr>
-          <w:rFonts w:ascii="Calibri" w:eastAsia="Calibri" w:hAnsi="Calibri" w:cs="Calibri"/>
-          <w:sz w:val="24"/>
-          <w:szCs w:val="24"/>
-        </w:rPr>
-        <w:t xml:space="preserve">. </w:t>
-      </w:r>
-      <w:proofErr w:type="gramEnd"/>
-      <w:r>
-        <w:rPr>
-          <w:rFonts w:ascii="Calibri" w:eastAsia="Calibri" w:hAnsi="Calibri" w:cs="Calibri"/>
-          <w:sz w:val="24"/>
-          <w:szCs w:val="24"/>
-        </w:rPr>
-        <w:t xml:space="preserve">My life is very low right now, and I have an opportunity to totally change it here.  My family's goals are hampered by our finances and doing this will totally solve that problem, but having done coding in the way I have, I also know I will love actually doing it.  I've lived in the same apartment since around 2001-ish, I don't have family to lean on, and since Seattle blew up with all the tech stuff, it has become difficult to pay rent and save any money to move out.  In addition, the shutdown earlier this year hurt my business significantly and I have only a month or so ago recovered from it. </w:t>
-      </w:r>
-    </w:p>
-    <w:p>
-      <w:pPr>
-        <w:ind w:left="1440"/>
-        <w:rPr>
-          <w:sz w:val="24"/>
-          <w:szCs w:val="24"/>
-        </w:rPr>
-      </w:pPr>
-      <w:r>
-        <w:rPr>
-          <w:rFonts w:ascii="Calibri" w:eastAsia="Calibri" w:hAnsi="Calibri" w:cs="Calibri"/>
-          <w:sz w:val="24"/>
-          <w:szCs w:val="24"/>
-        </w:rPr>
-        <w:t xml:space="preserve">I also feel like I've conquered my current work, hit my ceiling, and to grow I need to move on to something more challenging.  I don't hate what I'm doing, but it feels mindless and I don't get as much satisfaction in it as I used to.  Also, the content I type is regularly very negative/bad.  It's important work, but listening to story after story of worst-case scenarios takes its toll.  Plus, my industry isn't like a lot of other industries.  When a client comes to me, they've lost their case at least once and many resent having to spend the money on a transcript, so although most attorneys are nice, many, many pro se clients I've had are fairly toxic.  </w:t>
-      </w:r>
-    </w:p>
-    <w:p>
-      <w:pPr>
-        <w:ind w:left="1440"/>
-        <w:rPr>
-          <w:sz w:val="24"/>
-          <w:szCs w:val="24"/>
-        </w:rPr>
-      </w:pPr>
-      <w:r>
-        <w:rPr>
-          <w:rFonts w:ascii="Calibri" w:eastAsia="Calibri" w:hAnsi="Calibri" w:cs="Calibri"/>
-          <w:sz w:val="24"/>
-          <w:szCs w:val="24"/>
-        </w:rPr>
-        <w:t xml:space="preserve">My spouse and I want to start a family, but we can't in the financial state we're in right now, and I'm getting up there in age in terms of family planning.  Having a remote developer job would let me keep the freedom I have in my current business, but with all these additional bonuses, and have time to spend with my family, go on vacations, et cetera. </w:t>
-      </w:r>
-    </w:p>
-    <w:p>
-      <w:pPr>
-        <w:ind w:left="1440"/>
-        <w:rPr>
-          <w:rFonts w:ascii="Calibri" w:eastAsia="Calibri" w:hAnsi="Calibri" w:cs="Calibri"/>
-          <w:sz w:val="24"/>
-          <w:szCs w:val="24"/>
-        </w:rPr>
-      </w:pPr>
-      <w:r>
-        <w:rPr>
-          <w:rFonts w:ascii="Calibri" w:eastAsia="Calibri" w:hAnsi="Calibri" w:cs="Calibri"/>
-          <w:sz w:val="24"/>
-          <w:szCs w:val="24"/>
-        </w:rPr>
-        <w:t>Also, my spouse's family lives very far away and it would be very nice if we could own a house where they could visit, and if we had enough money to visit them more than once every five years.</w:t>
-      </w:r>
-      <w:bookmarkEnd w:id="0"/>
-      <w:bookmarkEnd w:id="1"/>
+      </w:pPr>
     </w:p>
     <w:sectPr>
       <w:pgSz w:w="12240" w:h="15840"/>
@@ -3554,7 +4191,7 @@
 </file>
 
 <file path=word/endnotes.xml><?xml version="1.0" encoding="utf-8"?>
-<w:endnotes xmlns:wpc="http://schemas.microsoft.com/office/word/2010/wordprocessingCanvas" xmlns:cx="http://schemas.microsoft.com/office/drawing/2014/chartex" xmlns:cx1="http://schemas.microsoft.com/office/drawing/2015/9/8/chartex" xmlns:cx2="http://schemas.microsoft.com/office/drawing/2015/10/21/chartex" xmlns:cx3="http://schemas.microsoft.com/office/drawing/2016/5/9/chartex" xmlns:cx4="http://schemas.microsoft.com/office/drawing/2016/5/10/chartex" xmlns:cx5="http://schemas.microsoft.com/office/drawing/2016/5/11/chartex" xmlns:cx6="http://schemas.microsoft.com/office/drawing/2016/5/12/chartex" xmlns:cx7="http://schemas.microsoft.com/office/drawing/2016/5/13/chartex" xmlns:cx8="http://schemas.microsoft.com/office/drawing/2016/5/14/chartex" xmlns:mc="http://schemas.openxmlformats.org/markup-compatibility/2006" xmlns:aink="http://schemas.microsoft.com/office/drawing/2016/ink" xmlns:am3d="http://schemas.microsoft.com/office/drawing/2017/model3d" xmlns:o="urn:schemas-microsoft-com:office:office" xmlns:r="http://schemas.openxmlformats.org/officeDocument/2006/relationships" xmlns:m="http://schemas.openxmlformats.org/officeDocument/2006/math" xmlns:v="urn:schemas-microsoft-com:vml" xmlns:wp14="http://schemas.microsoft.com/office/word/2010/wordprocessingDrawing" xmlns:wp="http://schemas.openxmlformats.org/drawingml/2006/wordprocessingDrawing" xmlns:w10="urn:schemas-microsoft-com:office:word" xmlns:w="http://schemas.openxmlformats.org/wordprocessingml/2006/main" xmlns:w14="http://schemas.microsoft.com/office/word/2010/wordml" xmlns:w15="http://schemas.microsoft.com/office/word/2012/wordml" xmlns:w16cex="http://schemas.microsoft.com/office/word/2018/wordml/cex" xmlns:w16cid="http://schemas.microsoft.com/office/word/2016/wordml/cid" xmlns:w16="http://schemas.microsoft.com/office/word/2018/wordml" xmlns:w16se="http://schemas.microsoft.com/office/word/2015/wordml/symex" xmlns:wpg="http://schemas.microsoft.com/office/word/2010/wordprocessingGroup" xmlns:wpi="http://schemas.microsoft.com/office/word/2010/wordprocessingInk" xmlns:wne="http://schemas.microsoft.com/office/word/2006/wordml" xmlns:wps="http://schemas.microsoft.com/office/word/2010/wordprocessingShape" mc:Ignorable="w14 w15 w16se w16cid w16 w16cex wp14">
+<w:endnotes xmlns:wpc="http://schemas.microsoft.com/office/word/2010/wordprocessingCanvas" xmlns:cx="http://schemas.microsoft.com/office/drawing/2014/chartex" xmlns:cx1="http://schemas.microsoft.com/office/drawing/2015/9/8/chartex" xmlns:cx2="http://schemas.microsoft.com/office/drawing/2015/10/21/chartex" xmlns:cx3="http://schemas.microsoft.com/office/drawing/2016/5/9/chartex" xmlns:cx4="http://schemas.microsoft.com/office/drawing/2016/5/10/chartex" xmlns:cx5="http://schemas.microsoft.com/office/drawing/2016/5/11/chartex" xmlns:cx6="http://schemas.microsoft.com/office/drawing/2016/5/12/chartex" xmlns:cx7="http://schemas.microsoft.com/office/drawing/2016/5/13/chartex" xmlns:cx8="http://schemas.microsoft.com/office/drawing/2016/5/14/chartex" xmlns:mc="http://schemas.openxmlformats.org/markup-compatibility/2006" xmlns:aink="http://schemas.microsoft.com/office/drawing/2016/ink" xmlns:am3d="http://schemas.microsoft.com/office/drawing/2017/model3d" xmlns:o="urn:schemas-microsoft-com:office:office" xmlns:r="http://schemas.openxmlformats.org/officeDocument/2006/relationships" xmlns:m="http://schemas.openxmlformats.org/officeDocument/2006/math" xmlns:v="urn:schemas-microsoft-com:vml" xmlns:wp14="http://schemas.microsoft.com/office/word/2010/wordprocessingDrawing" xmlns:wp="http://schemas.openxmlformats.org/drawingml/2006/wordprocessingDrawing" xmlns:w10="urn:schemas-microsoft-com:office:word" xmlns:w="http://schemas.openxmlformats.org/wordprocessingml/2006/main" xmlns:w14="http://schemas.microsoft.com/office/word/2010/wordml" xmlns:w15="http://schemas.microsoft.com/office/word/2012/wordml" xmlns:w16cid="http://schemas.microsoft.com/office/word/2016/wordml/cid" xmlns:w16se="http://schemas.microsoft.com/office/word/2015/wordml/symex" xmlns:wpg="http://schemas.microsoft.com/office/word/2010/wordprocessingGroup" xmlns:wpi="http://schemas.microsoft.com/office/word/2010/wordprocessingInk" xmlns:wne="http://schemas.microsoft.com/office/word/2006/wordml" xmlns:wps="http://schemas.microsoft.com/office/word/2010/wordprocessingShape" mc:Ignorable="w14 w15 w16se w16cid wp14">
   <w:endnote w:type="separator" w:id="-1">
     <w:p>
       <w:pPr>
@@ -3579,7 +4216,7 @@
 </file>
 
 <file path=word/footnotes.xml><?xml version="1.0" encoding="utf-8"?>
-<w:footnotes xmlns:wpc="http://schemas.microsoft.com/office/word/2010/wordprocessingCanvas" xmlns:cx="http://schemas.microsoft.com/office/drawing/2014/chartex" xmlns:cx1="http://schemas.microsoft.com/office/drawing/2015/9/8/chartex" xmlns:cx2="http://schemas.microsoft.com/office/drawing/2015/10/21/chartex" xmlns:cx3="http://schemas.microsoft.com/office/drawing/2016/5/9/chartex" xmlns:cx4="http://schemas.microsoft.com/office/drawing/2016/5/10/chartex" xmlns:cx5="http://schemas.microsoft.com/office/drawing/2016/5/11/chartex" xmlns:cx6="http://schemas.microsoft.com/office/drawing/2016/5/12/chartex" xmlns:cx7="http://schemas.microsoft.com/office/drawing/2016/5/13/chartex" xmlns:cx8="http://schemas.microsoft.com/office/drawing/2016/5/14/chartex" xmlns:mc="http://schemas.openxmlformats.org/markup-compatibility/2006" xmlns:aink="http://schemas.microsoft.com/office/drawing/2016/ink" xmlns:am3d="http://schemas.microsoft.com/office/drawing/2017/model3d" xmlns:o="urn:schemas-microsoft-com:office:office" xmlns:r="http://schemas.openxmlformats.org/officeDocument/2006/relationships" xmlns:m="http://schemas.openxmlformats.org/officeDocument/2006/math" xmlns:v="urn:schemas-microsoft-com:vml" xmlns:wp14="http://schemas.microsoft.com/office/word/2010/wordprocessingDrawing" xmlns:wp="http://schemas.openxmlformats.org/drawingml/2006/wordprocessingDrawing" xmlns:w10="urn:schemas-microsoft-com:office:word" xmlns:w="http://schemas.openxmlformats.org/wordprocessingml/2006/main" xmlns:w14="http://schemas.microsoft.com/office/word/2010/wordml" xmlns:w15="http://schemas.microsoft.com/office/word/2012/wordml" xmlns:w16cex="http://schemas.microsoft.com/office/word/2018/wordml/cex" xmlns:w16cid="http://schemas.microsoft.com/office/word/2016/wordml/cid" xmlns:w16="http://schemas.microsoft.com/office/word/2018/wordml" xmlns:w16se="http://schemas.microsoft.com/office/word/2015/wordml/symex" xmlns:wpg="http://schemas.microsoft.com/office/word/2010/wordprocessingGroup" xmlns:wpi="http://schemas.microsoft.com/office/word/2010/wordprocessingInk" xmlns:wne="http://schemas.microsoft.com/office/word/2006/wordml" xmlns:wps="http://schemas.microsoft.com/office/word/2010/wordprocessingShape" mc:Ignorable="w14 w15 w16se w16cid w16 w16cex wp14">
+<w:footnotes xmlns:wpc="http://schemas.microsoft.com/office/word/2010/wordprocessingCanvas" xmlns:cx="http://schemas.microsoft.com/office/drawing/2014/chartex" xmlns:cx1="http://schemas.microsoft.com/office/drawing/2015/9/8/chartex" xmlns:cx2="http://schemas.microsoft.com/office/drawing/2015/10/21/chartex" xmlns:cx3="http://schemas.microsoft.com/office/drawing/2016/5/9/chartex" xmlns:cx4="http://schemas.microsoft.com/office/drawing/2016/5/10/chartex" xmlns:cx5="http://schemas.microsoft.com/office/drawing/2016/5/11/chartex" xmlns:cx6="http://schemas.microsoft.com/office/drawing/2016/5/12/chartex" xmlns:cx7="http://schemas.microsoft.com/office/drawing/2016/5/13/chartex" xmlns:cx8="http://schemas.microsoft.com/office/drawing/2016/5/14/chartex" xmlns:mc="http://schemas.openxmlformats.org/markup-compatibility/2006" xmlns:aink="http://schemas.microsoft.com/office/drawing/2016/ink" xmlns:am3d="http://schemas.microsoft.com/office/drawing/2017/model3d" xmlns:o="urn:schemas-microsoft-com:office:office" xmlns:r="http://schemas.openxmlformats.org/officeDocument/2006/relationships" xmlns:m="http://schemas.openxmlformats.org/officeDocument/2006/math" xmlns:v="urn:schemas-microsoft-com:vml" xmlns:wp14="http://schemas.microsoft.com/office/word/2010/wordprocessingDrawing" xmlns:wp="http://schemas.openxmlformats.org/drawingml/2006/wordprocessingDrawing" xmlns:w10="urn:schemas-microsoft-com:office:word" xmlns:w="http://schemas.openxmlformats.org/wordprocessingml/2006/main" xmlns:w14="http://schemas.microsoft.com/office/word/2010/wordml" xmlns:w15="http://schemas.microsoft.com/office/word/2012/wordml" xmlns:w16cid="http://schemas.microsoft.com/office/word/2016/wordml/cid" xmlns:w16se="http://schemas.microsoft.com/office/word/2015/wordml/symex" xmlns:wpg="http://schemas.microsoft.com/office/word/2010/wordprocessingGroup" xmlns:wpi="http://schemas.microsoft.com/office/word/2010/wordprocessingInk" xmlns:wne="http://schemas.microsoft.com/office/word/2006/wordml" xmlns:wps="http://schemas.microsoft.com/office/word/2010/wordprocessingShape" mc:Ignorable="w14 w15 w16se w16cid wp14">
   <w:footnote w:type="separator" w:id="-1">
     <w:p>
       <w:pPr>
@@ -3604,7 +4241,7 @@
 </file>
 
 <file path=word/numbering.xml><?xml version="1.0" encoding="utf-8"?>
-<w:numbering xmlns:wpc="http://schemas.microsoft.com/office/word/2010/wordprocessingCanvas" xmlns:cx="http://schemas.microsoft.com/office/drawing/2014/chartex" xmlns:cx1="http://schemas.microsoft.com/office/drawing/2015/9/8/chartex" xmlns:cx2="http://schemas.microsoft.com/office/drawing/2015/10/21/chartex" xmlns:cx3="http://schemas.microsoft.com/office/drawing/2016/5/9/chartex" xmlns:cx4="http://schemas.microsoft.com/office/drawing/2016/5/10/chartex" xmlns:cx5="http://schemas.microsoft.com/office/drawing/2016/5/11/chartex" xmlns:cx6="http://schemas.microsoft.com/office/drawing/2016/5/12/chartex" xmlns:cx7="http://schemas.microsoft.com/office/drawing/2016/5/13/chartex" xmlns:cx8="http://schemas.microsoft.com/office/drawing/2016/5/14/chartex" xmlns:mc="http://schemas.openxmlformats.org/markup-compatibility/2006" xmlns:aink="http://schemas.microsoft.com/office/drawing/2016/ink" xmlns:am3d="http://schemas.microsoft.com/office/drawing/2017/model3d" xmlns:o="urn:schemas-microsoft-com:office:office" xmlns:r="http://schemas.openxmlformats.org/officeDocument/2006/relationships" xmlns:m="http://schemas.openxmlformats.org/officeDocument/2006/math" xmlns:v="urn:schemas-microsoft-com:vml" xmlns:wp14="http://schemas.microsoft.com/office/word/2010/wordprocessingDrawing" xmlns:wp="http://schemas.openxmlformats.org/drawingml/2006/wordprocessingDrawing" xmlns:w10="urn:schemas-microsoft-com:office:word" xmlns:w="http://schemas.openxmlformats.org/wordprocessingml/2006/main" xmlns:w14="http://schemas.microsoft.com/office/word/2010/wordml" xmlns:w15="http://schemas.microsoft.com/office/word/2012/wordml" xmlns:w16cex="http://schemas.microsoft.com/office/word/2018/wordml/cex" xmlns:w16cid="http://schemas.microsoft.com/office/word/2016/wordml/cid" xmlns:w16="http://schemas.microsoft.com/office/word/2018/wordml" xmlns:w16se="http://schemas.microsoft.com/office/word/2015/wordml/symex" xmlns:wpg="http://schemas.microsoft.com/office/word/2010/wordprocessingGroup" xmlns:wpi="http://schemas.microsoft.com/office/word/2010/wordprocessingInk" xmlns:wne="http://schemas.microsoft.com/office/word/2006/wordml" xmlns:wps="http://schemas.microsoft.com/office/word/2010/wordprocessingShape" mc:Ignorable="w14 w15 w16se w16cid w16 w16cex wp14">
+<w:numbering xmlns:wpc="http://schemas.microsoft.com/office/word/2010/wordprocessingCanvas" xmlns:cx="http://schemas.microsoft.com/office/drawing/2014/chartex" xmlns:cx1="http://schemas.microsoft.com/office/drawing/2015/9/8/chartex" xmlns:cx2="http://schemas.microsoft.com/office/drawing/2015/10/21/chartex" xmlns:cx3="http://schemas.microsoft.com/office/drawing/2016/5/9/chartex" xmlns:cx4="http://schemas.microsoft.com/office/drawing/2016/5/10/chartex" xmlns:cx5="http://schemas.microsoft.com/office/drawing/2016/5/11/chartex" xmlns:cx6="http://schemas.microsoft.com/office/drawing/2016/5/12/chartex" xmlns:cx7="http://schemas.microsoft.com/office/drawing/2016/5/13/chartex" xmlns:cx8="http://schemas.microsoft.com/office/drawing/2016/5/14/chartex" xmlns:mc="http://schemas.openxmlformats.org/markup-compatibility/2006" xmlns:aink="http://schemas.microsoft.com/office/drawing/2016/ink" xmlns:am3d="http://schemas.microsoft.com/office/drawing/2017/model3d" xmlns:o="urn:schemas-microsoft-com:office:office" xmlns:r="http://schemas.openxmlformats.org/officeDocument/2006/relationships" xmlns:m="http://schemas.openxmlformats.org/officeDocument/2006/math" xmlns:v="urn:schemas-microsoft-com:vml" xmlns:wp14="http://schemas.microsoft.com/office/word/2010/wordprocessingDrawing" xmlns:wp="http://schemas.openxmlformats.org/drawingml/2006/wordprocessingDrawing" xmlns:w10="urn:schemas-microsoft-com:office:word" xmlns:w="http://schemas.openxmlformats.org/wordprocessingml/2006/main" xmlns:w14="http://schemas.microsoft.com/office/word/2010/wordml" xmlns:w15="http://schemas.microsoft.com/office/word/2012/wordml" xmlns:w16cid="http://schemas.microsoft.com/office/word/2016/wordml/cid" xmlns:w16se="http://schemas.microsoft.com/office/word/2015/wordml/symex" xmlns:wpg="http://schemas.microsoft.com/office/word/2010/wordprocessingGroup" xmlns:wpi="http://schemas.microsoft.com/office/word/2010/wordprocessingInk" xmlns:wne="http://schemas.microsoft.com/office/word/2006/wordml" xmlns:wps="http://schemas.microsoft.com/office/word/2010/wordprocessingShape" mc:Ignorable="w14 w15 w16se w16cid wp14">
   <w:abstractNum w:abstractNumId="0" w15:restartNumberingAfterBreak="0">
     <w:nsid w:val="00BB41A0"/>
     <w:multiLevelType w:val="multilevel"/>
@@ -10285,7 +10922,7 @@
 </file>
 
 <file path=word/styles.xml><?xml version="1.0" encoding="utf-8"?>
-<w:styles xmlns:mc="http://schemas.openxmlformats.org/markup-compatibility/2006" xmlns:r="http://schemas.openxmlformats.org/officeDocument/2006/relationships" xmlns:w="http://schemas.openxmlformats.org/wordprocessingml/2006/main" xmlns:w14="http://schemas.microsoft.com/office/word/2010/wordml" xmlns:w15="http://schemas.microsoft.com/office/word/2012/wordml" xmlns:w16cex="http://schemas.microsoft.com/office/word/2018/wordml/cex" xmlns:w16cid="http://schemas.microsoft.com/office/word/2016/wordml/cid" xmlns:w16="http://schemas.microsoft.com/office/word/2018/wordml" xmlns:w16se="http://schemas.microsoft.com/office/word/2015/wordml/symex" mc:Ignorable="w14 w15 w16se w16cid w16 w16cex">
+<w:styles xmlns:mc="http://schemas.openxmlformats.org/markup-compatibility/2006" xmlns:r="http://schemas.openxmlformats.org/officeDocument/2006/relationships" xmlns:w="http://schemas.openxmlformats.org/wordprocessingml/2006/main" xmlns:w14="http://schemas.microsoft.com/office/word/2010/wordml" xmlns:w15="http://schemas.microsoft.com/office/word/2012/wordml" xmlns:w16cid="http://schemas.microsoft.com/office/word/2016/wordml/cid" xmlns:w16se="http://schemas.microsoft.com/office/word/2015/wordml/symex" mc:Ignorable="w14 w15 w16se w16cid">
   <w:docDefaults>
     <w:rPrDefault>
       <w:rPr>
@@ -10301,7 +10938,7 @@
       </w:pPr>
     </w:pPrDefault>
   </w:docDefaults>
-  <w:latentStyles w:defLockedState="0" w:defUIPriority="99" w:defSemiHidden="0" w:defUnhideWhenUsed="0" w:defQFormat="0" w:count="376">
+  <w:latentStyles w:defLockedState="0" w:defUIPriority="99" w:defSemiHidden="0" w:defUnhideWhenUsed="0" w:defQFormat="0" w:count="377">
     <w:lsdException w:name="Normal" w:uiPriority="0" w:qFormat="1"/>
     <w:lsdException w:name="heading 1" w:uiPriority="9" w:qFormat="1"/>
     <w:lsdException w:name="heading 2" w:semiHidden="1" w:uiPriority="9" w:unhideWhenUsed="1" w:qFormat="1"/>
@@ -10678,11 +11315,12 @@
     <w:lsdException w:name="Hashtag" w:semiHidden="1" w:unhideWhenUsed="1"/>
     <w:lsdException w:name="Unresolved Mention" w:semiHidden="1" w:unhideWhenUsed="1"/>
     <w:lsdException w:name="Smart Link" w:semiHidden="1" w:unhideWhenUsed="1"/>
+    <w:lsdException w:name="Smart Link Error" w:semiHidden="1" w:unhideWhenUsed="1"/>
   </w:latentStyles>
   <w:style w:type="paragraph" w:default="1" w:styleId="Normal">
     <w:name w:val="Normal"/>
     <w:qFormat/>
-    <w:rsid w:val="00B22D4E"/>
+    <w:rsid w:val="00B0563C"/>
   </w:style>
   <w:style w:type="paragraph" w:styleId="Heading1">
     <w:name w:val="heading 1"/>
@@ -11463,7 +12101,7 @@
 </file>
 
 <file path=customXml/itemProps1.xml><?xml version="1.0" encoding="utf-8"?>
-<ds:datastoreItem xmlns:ds="http://schemas.openxmlformats.org/officeDocument/2006/customXml" ds:itemID="{C8A26268-8B16-4ECB-BD3B-25DEB51F07BC}">
+<ds:datastoreItem xmlns:ds="http://schemas.openxmlformats.org/officeDocument/2006/customXml" ds:itemID="{8F5FCC50-5CFE-46E1-81F2-D6FC4C0DCF01}">
   <ds:schemaRefs>
     <ds:schemaRef ds:uri="http://schemas.openxmlformats.org/officeDocument/2006/bibliography"/>
   </ds:schemaRefs>

</xml_diff>